<commit_message>
Tolerance distance bug fixed, guide updated, beta smt package implementation started.
</commit_message>
<xml_diff>
--- a/Guide/readDiaSessions Guide.docx
+++ b/Guide/readDiaSessions Guide.docx
@@ -11,7 +11,6 @@
           <w:u w:val="single"/>
         </w:rPr>
       </w:pPr>
-      <w:proofErr w:type="spellStart"/>
       <w:r>
         <w:rPr>
           <w:sz w:val="48"/>
@@ -19,7 +18,6 @@
         </w:rPr>
         <w:t>readDiaSessions.R</w:t>
       </w:r>
-      <w:proofErr w:type="spellEnd"/>
       <w:r>
         <w:rPr>
           <w:sz w:val="48"/>
@@ -82,72 +80,30 @@
           <w:u w:val="single"/>
         </w:rPr>
       </w:pPr>
-      <w:proofErr w:type="spellStart"/>
       <w:r>
         <w:rPr>
           <w:u w:val="single"/>
         </w:rPr>
         <w:t>readDiaSessions</w:t>
       </w:r>
-      <w:proofErr w:type="spellEnd"/>
-    </w:p>
-    <w:p>
-      <w:pPr>
-        <w:rPr>
-          <w:b w:val="0"/>
-        </w:rPr>
-      </w:pPr>
-      <w:r>
-        <w:rPr>
-          <w:b w:val="0"/>
-        </w:rPr>
-        <w:t xml:space="preserve">This script aims to take in a </w:t>
-      </w:r>
-      <w:proofErr w:type="spellStart"/>
-      <w:proofErr w:type="gramStart"/>
-      <w:r>
-        <w:rPr>
-          <w:b w:val="0"/>
-        </w:rPr>
-        <w:t>Diatrack</w:t>
-      </w:r>
-      <w:proofErr w:type="spellEnd"/>
-      <w:r>
-        <w:rPr>
-          <w:b w:val="0"/>
-        </w:rPr>
-        <w:t xml:space="preserve"> .mat</w:t>
-      </w:r>
-      <w:proofErr w:type="gramEnd"/>
-      <w:r>
-        <w:rPr>
-          <w:b w:val="0"/>
-        </w:rPr>
-        <w:t xml:space="preserve"> session file as input, along with several other user-configurable parameters, to return a track list of all the trajectories found in the session file.</w:t>
-      </w:r>
-      <w:r>
-        <w:rPr>
-          <w:b w:val="0"/>
-        </w:rPr>
-        <w:t xml:space="preserve"> </w:t>
-      </w:r>
-      <w:r>
-        <w:rPr>
-          <w:b w:val="0"/>
-        </w:rPr>
-        <w:t xml:space="preserve">The naming scheme for </w:t>
-      </w:r>
-      <w:r>
-        <w:rPr>
-          <w:b w:val="0"/>
-        </w:rPr>
-        <w:t>each track</w:t>
-      </w:r>
-      <w:r>
-        <w:rPr>
-          <w:b w:val="0"/>
-        </w:rPr>
-        <w:t xml:space="preserve"> is as follows:</w:t>
+    </w:p>
+    <w:p>
+      <w:pPr>
+        <w:rPr>
+          <w:b w:val="0"/>
+        </w:rPr>
+      </w:pPr>
+      <w:r>
+        <w:rPr>
+          <w:b w:val="0"/>
+        </w:rPr>
+        <w:t>This script aims to take in a Diatrack .mat session file as input, along with several other user-configurable parameters, to return a track list of all the trajectories found in the session file.</w:t>
+      </w:r>
+      <w:r>
+        <w:rPr>
+          <w:b w:val="0"/>
+        </w:rPr>
+        <w:t xml:space="preserve"> The naming scheme for each track is as follows:</w:t>
       </w:r>
     </w:p>
     <w:p>
@@ -175,19 +131,11 @@
         </w:rPr>
         <w:t xml:space="preserve"> name</w:t>
       </w:r>
-      <w:proofErr w:type="gramStart"/>
-      <w:r>
-        <w:rPr>
-          <w:b w:val="0"/>
-        </w:rPr>
-        <w:t>].[</w:t>
-      </w:r>
-      <w:proofErr w:type="gramEnd"/>
-      <w:r>
-        <w:rPr>
-          <w:b w:val="0"/>
-        </w:rPr>
-        <w:t>Start frame #].[Length].[Track #]</w:t>
+      <w:r>
+        <w:rPr>
+          <w:b w:val="0"/>
+        </w:rPr>
+        <w:t>].[Start frame #].[Length].[Track #]</w:t>
       </w:r>
     </w:p>
     <w:p>
@@ -301,7 +249,6 @@
           <w:b w:val="0"/>
         </w:rPr>
       </w:pPr>
-      <w:proofErr w:type="spellStart"/>
       <w:r>
         <w:rPr>
           <w:b w:val="0"/>
@@ -309,7 +256,6 @@
         </w:rPr>
         <w:t>censorSingle</w:t>
       </w:r>
-      <w:proofErr w:type="spellEnd"/>
       <w:r>
         <w:rPr>
           <w:b w:val="0"/>
@@ -334,7 +280,6 @@
           <w:b w:val="0"/>
         </w:rPr>
       </w:pPr>
-      <w:proofErr w:type="spellStart"/>
       <w:r>
         <w:rPr>
           <w:b w:val="0"/>
@@ -342,7 +287,6 @@
         </w:rPr>
         <w:t>frameRecord</w:t>
       </w:r>
-      <w:proofErr w:type="spellEnd"/>
       <w:r>
         <w:rPr>
           <w:b w:val="0"/>
@@ -361,7 +305,6 @@
           <w:b w:val="0"/>
         </w:rPr>
       </w:pPr>
-      <w:proofErr w:type="spellStart"/>
       <w:r>
         <w:rPr>
           <w:b w:val="0"/>
@@ -369,28 +312,18 @@
         </w:rPr>
         <w:t>rowWise</w:t>
       </w:r>
-      <w:proofErr w:type="spellEnd"/>
       <w:r>
         <w:rPr>
           <w:b w:val="0"/>
         </w:rPr>
         <w:t xml:space="preserve"> = option to call to the </w:t>
       </w:r>
-      <w:proofErr w:type="spellStart"/>
       <w:r>
         <w:rPr>
           <w:b w:val="0"/>
           <w:i/>
         </w:rPr>
-        <w:t>outputRowWise</w:t>
-      </w:r>
-      <w:proofErr w:type="spellEnd"/>
-      <w:r>
-        <w:rPr>
-          <w:b w:val="0"/>
-          <w:i/>
-        </w:rPr>
-        <w:t xml:space="preserve"> </w:t>
+        <w:t xml:space="preserve">outputRowWise </w:t>
       </w:r>
       <w:r>
         <w:rPr>
@@ -410,7 +343,6 @@
           <w:b w:val="0"/>
         </w:rPr>
       </w:pPr>
-      <w:proofErr w:type="spellStart"/>
       <w:r>
         <w:rPr>
           <w:b w:val="0"/>
@@ -418,41 +350,18 @@
         </w:rPr>
         <w:t>colWise</w:t>
       </w:r>
-      <w:proofErr w:type="spellEnd"/>
-      <w:r>
-        <w:rPr>
-          <w:b w:val="0"/>
-        </w:rPr>
-        <w:t xml:space="preserve"> = </w:t>
-      </w:r>
-      <w:r>
-        <w:rPr>
-          <w:b w:val="0"/>
-        </w:rPr>
-        <w:t xml:space="preserve">option to call to the </w:t>
-      </w:r>
-      <w:proofErr w:type="spellStart"/>
+      <w:r>
+        <w:rPr>
+          <w:b w:val="0"/>
+        </w:rPr>
+        <w:t xml:space="preserve"> = option to call to the </w:t>
+      </w:r>
       <w:r>
         <w:rPr>
           <w:b w:val="0"/>
           <w:i/>
         </w:rPr>
-        <w:t>outputCol</w:t>
-      </w:r>
-      <w:r>
-        <w:rPr>
-          <w:b w:val="0"/>
-          <w:i/>
-        </w:rPr>
-        <w:t>Wise</w:t>
-      </w:r>
-      <w:proofErr w:type="spellEnd"/>
-      <w:r>
-        <w:rPr>
-          <w:b w:val="0"/>
-          <w:i/>
-        </w:rPr>
-        <w:t xml:space="preserve"> </w:t>
+        <w:t xml:space="preserve">outputColWise </w:t>
       </w:r>
       <w:r>
         <w:rPr>
@@ -532,102 +441,36 @@
                 <w:sz w:val="16"/>
                 <w:szCs w:val="16"/>
               </w:rPr>
-              <w:t xml:space="preserve">&gt; </w:t>
-            </w:r>
-            <w:proofErr w:type="spellStart"/>
-            <w:r>
-              <w:rPr>
-                <w:rFonts w:ascii="Courier New" w:hAnsi="Courier New" w:cs="Courier New"/>
-                <w:sz w:val="16"/>
-                <w:szCs w:val="16"/>
-              </w:rPr>
-              <w:t>trackll</w:t>
-            </w:r>
-            <w:proofErr w:type="spellEnd"/>
-            <w:r>
-              <w:rPr>
-                <w:rFonts w:ascii="Courier New" w:hAnsi="Courier New" w:cs="Courier New"/>
-                <w:sz w:val="16"/>
-                <w:szCs w:val="16"/>
-              </w:rPr>
-              <w:t xml:space="preserve"> &lt;- </w:t>
-            </w:r>
-            <w:proofErr w:type="spellStart"/>
-            <w:proofErr w:type="gramStart"/>
-            <w:r>
-              <w:rPr>
-                <w:rFonts w:ascii="Courier New" w:hAnsi="Courier New" w:cs="Courier New"/>
-                <w:sz w:val="16"/>
-                <w:szCs w:val="16"/>
-              </w:rPr>
-              <w:t>readDiaSessions</w:t>
-            </w:r>
-            <w:proofErr w:type="spellEnd"/>
-            <w:r>
-              <w:rPr>
-                <w:rFonts w:ascii="Courier New" w:hAnsi="Courier New" w:cs="Courier New"/>
-                <w:sz w:val="16"/>
-                <w:szCs w:val="16"/>
-              </w:rPr>
-              <w:t>(</w:t>
-            </w:r>
-            <w:proofErr w:type="gramEnd"/>
-            <w:r>
-              <w:rPr>
-                <w:rFonts w:ascii="Courier New" w:hAnsi="Courier New" w:cs="Courier New"/>
-                <w:sz w:val="16"/>
-                <w:szCs w:val="16"/>
-              </w:rPr>
-              <w:t>)</w:t>
-            </w:r>
-          </w:p>
-          <w:p>
-            <w:pPr>
-              <w:rPr>
-                <w:rFonts w:ascii="Courier New" w:hAnsi="Courier New" w:cs="Courier New"/>
-                <w:b w:val="0"/>
-                <w:sz w:val="16"/>
-                <w:szCs w:val="16"/>
-              </w:rPr>
-            </w:pPr>
-          </w:p>
-          <w:p>
-            <w:pPr>
-              <w:rPr>
-                <w:rFonts w:ascii="Courier New" w:hAnsi="Courier New" w:cs="Courier New"/>
-                <w:b w:val="0"/>
-                <w:sz w:val="16"/>
-                <w:szCs w:val="16"/>
-              </w:rPr>
-            </w:pPr>
-            <w:r>
-              <w:rPr>
-                <w:rFonts w:ascii="Courier New" w:hAnsi="Courier New" w:cs="Courier New"/>
-                <w:b w:val="0"/>
-                <w:sz w:val="16"/>
-                <w:szCs w:val="16"/>
-              </w:rPr>
-              <w:t xml:space="preserve">Reading </w:t>
-            </w:r>
-            <w:proofErr w:type="spellStart"/>
-            <w:r>
-              <w:rPr>
-                <w:rFonts w:ascii="Courier New" w:hAnsi="Courier New" w:cs="Courier New"/>
-                <w:b w:val="0"/>
-                <w:sz w:val="16"/>
-                <w:szCs w:val="16"/>
-              </w:rPr>
-              <w:t>Diatrack</w:t>
-            </w:r>
-            <w:proofErr w:type="spellEnd"/>
-            <w:r>
-              <w:rPr>
-                <w:rFonts w:ascii="Courier New" w:hAnsi="Courier New" w:cs="Courier New"/>
-                <w:b w:val="0"/>
-                <w:sz w:val="16"/>
-                <w:szCs w:val="16"/>
-              </w:rPr>
-              <w:t xml:space="preserve"> session file:  HTZ1Halo_fr10ms_120mW_5.mat ...</w:t>
+              <w:t>&gt; trackll &lt;- readDiaSessions()</w:t>
+            </w:r>
+          </w:p>
+          <w:p>
+            <w:pPr>
+              <w:rPr>
+                <w:rFonts w:ascii="Courier New" w:hAnsi="Courier New" w:cs="Courier New"/>
+                <w:b w:val="0"/>
+                <w:sz w:val="16"/>
+                <w:szCs w:val="16"/>
+              </w:rPr>
+            </w:pPr>
+          </w:p>
+          <w:p>
+            <w:pPr>
+              <w:rPr>
+                <w:rFonts w:ascii="Courier New" w:hAnsi="Courier New" w:cs="Courier New"/>
+                <w:b w:val="0"/>
+                <w:sz w:val="16"/>
+                <w:szCs w:val="16"/>
+              </w:rPr>
+            </w:pPr>
+            <w:r>
+              <w:rPr>
+                <w:rFonts w:ascii="Courier New" w:hAnsi="Courier New" w:cs="Courier New"/>
+                <w:b w:val="0"/>
+                <w:sz w:val="16"/>
+                <w:szCs w:val="16"/>
+              </w:rPr>
+              <w:t>Reading Diatrack session file:  HTZ1Halo_fr10ms_120mW_5.mat ...</w:t>
             </w:r>
           </w:p>
           <w:p>
@@ -673,35 +516,7 @@
                 <w:sz w:val="16"/>
                 <w:szCs w:val="16"/>
               </w:rPr>
-              <w:t xml:space="preserve">&gt; </w:t>
-            </w:r>
-            <w:proofErr w:type="spellStart"/>
-            <w:proofErr w:type="gramStart"/>
-            <w:r>
-              <w:rPr>
-                <w:rFonts w:ascii="Courier New" w:hAnsi="Courier New" w:cs="Courier New"/>
-                <w:sz w:val="16"/>
-                <w:szCs w:val="16"/>
-              </w:rPr>
-              <w:t>trackll</w:t>
-            </w:r>
-            <w:proofErr w:type="spellEnd"/>
-            <w:r>
-              <w:rPr>
-                <w:rFonts w:ascii="Courier New" w:hAnsi="Courier New" w:cs="Courier New"/>
-                <w:sz w:val="16"/>
-                <w:szCs w:val="16"/>
-              </w:rPr>
-              <w:t>[</w:t>
-            </w:r>
-            <w:proofErr w:type="gramEnd"/>
-            <w:r>
-              <w:rPr>
-                <w:rFonts w:ascii="Courier New" w:hAnsi="Courier New" w:cs="Courier New"/>
-                <w:sz w:val="16"/>
-                <w:szCs w:val="16"/>
-              </w:rPr>
-              <w:t>1:5]</w:t>
+              <w:t>&gt; trackll[1:5]</w:t>
             </w:r>
           </w:p>
           <w:p>
@@ -1061,265 +876,166 @@
                 <w:szCs w:val="16"/>
               </w:rPr>
             </w:pPr>
-            <w:proofErr w:type="gramStart"/>
-            <w:r>
-              <w:rPr>
-                <w:rFonts w:ascii="Courier New" w:hAnsi="Courier New" w:cs="Courier New"/>
-                <w:b w:val="0"/>
-                <w:sz w:val="16"/>
-                <w:szCs w:val="16"/>
-              </w:rPr>
-              <w:t>1  90.26</w:t>
-            </w:r>
-            <w:proofErr w:type="gramEnd"/>
-            <w:r>
-              <w:rPr>
-                <w:rFonts w:ascii="Courier New" w:hAnsi="Courier New" w:cs="Courier New"/>
-                <w:b w:val="0"/>
-                <w:sz w:val="16"/>
-                <w:szCs w:val="16"/>
-              </w:rPr>
-              <w:t xml:space="preserve"> 70.80 1     1</w:t>
-            </w:r>
-          </w:p>
-          <w:p>
-            <w:pPr>
-              <w:rPr>
-                <w:rFonts w:ascii="Courier New" w:hAnsi="Courier New" w:cs="Courier New"/>
-                <w:b w:val="0"/>
-                <w:sz w:val="16"/>
-                <w:szCs w:val="16"/>
-              </w:rPr>
-            </w:pPr>
-            <w:proofErr w:type="gramStart"/>
-            <w:r>
-              <w:rPr>
-                <w:rFonts w:ascii="Courier New" w:hAnsi="Courier New" w:cs="Courier New"/>
-                <w:b w:val="0"/>
-                <w:sz w:val="16"/>
-                <w:szCs w:val="16"/>
-              </w:rPr>
-              <w:t>2  90.29</w:t>
-            </w:r>
-            <w:proofErr w:type="gramEnd"/>
-            <w:r>
-              <w:rPr>
-                <w:rFonts w:ascii="Courier New" w:hAnsi="Courier New" w:cs="Courier New"/>
-                <w:b w:val="0"/>
-                <w:sz w:val="16"/>
-                <w:szCs w:val="16"/>
-              </w:rPr>
-              <w:t xml:space="preserve"> 70.88 1     2</w:t>
-            </w:r>
-          </w:p>
-          <w:p>
-            <w:pPr>
-              <w:rPr>
-                <w:rFonts w:ascii="Courier New" w:hAnsi="Courier New" w:cs="Courier New"/>
-                <w:b w:val="0"/>
-                <w:sz w:val="16"/>
-                <w:szCs w:val="16"/>
-              </w:rPr>
-            </w:pPr>
-            <w:proofErr w:type="gramStart"/>
-            <w:r>
-              <w:rPr>
-                <w:rFonts w:ascii="Courier New" w:hAnsi="Courier New" w:cs="Courier New"/>
-                <w:b w:val="0"/>
-                <w:sz w:val="16"/>
-                <w:szCs w:val="16"/>
-              </w:rPr>
-              <w:t>3  90.64</w:t>
-            </w:r>
-            <w:proofErr w:type="gramEnd"/>
-            <w:r>
-              <w:rPr>
-                <w:rFonts w:ascii="Courier New" w:hAnsi="Courier New" w:cs="Courier New"/>
-                <w:b w:val="0"/>
-                <w:sz w:val="16"/>
-                <w:szCs w:val="16"/>
-              </w:rPr>
-              <w:t xml:space="preserve"> 71.04 1     3</w:t>
-            </w:r>
-          </w:p>
-          <w:p>
-            <w:pPr>
-              <w:rPr>
-                <w:rFonts w:ascii="Courier New" w:hAnsi="Courier New" w:cs="Courier New"/>
-                <w:b w:val="0"/>
-                <w:sz w:val="16"/>
-                <w:szCs w:val="16"/>
-              </w:rPr>
-            </w:pPr>
-            <w:proofErr w:type="gramStart"/>
-            <w:r>
-              <w:rPr>
-                <w:rFonts w:ascii="Courier New" w:hAnsi="Courier New" w:cs="Courier New"/>
-                <w:b w:val="0"/>
-                <w:sz w:val="16"/>
-                <w:szCs w:val="16"/>
-              </w:rPr>
-              <w:t>4  90.21</w:t>
-            </w:r>
-            <w:proofErr w:type="gramEnd"/>
-            <w:r>
-              <w:rPr>
-                <w:rFonts w:ascii="Courier New" w:hAnsi="Courier New" w:cs="Courier New"/>
-                <w:b w:val="0"/>
-                <w:sz w:val="16"/>
-                <w:szCs w:val="16"/>
-              </w:rPr>
-              <w:t xml:space="preserve"> 72.96 1     4</w:t>
-            </w:r>
-          </w:p>
-          <w:p>
-            <w:pPr>
-              <w:rPr>
-                <w:rFonts w:ascii="Courier New" w:hAnsi="Courier New" w:cs="Courier New"/>
-                <w:b w:val="0"/>
-                <w:sz w:val="16"/>
-                <w:szCs w:val="16"/>
-              </w:rPr>
-            </w:pPr>
-            <w:proofErr w:type="gramStart"/>
-            <w:r>
-              <w:rPr>
-                <w:rFonts w:ascii="Courier New" w:hAnsi="Courier New" w:cs="Courier New"/>
-                <w:b w:val="0"/>
-                <w:sz w:val="16"/>
-                <w:szCs w:val="16"/>
-              </w:rPr>
-              <w:t>5  89.98</w:t>
-            </w:r>
-            <w:proofErr w:type="gramEnd"/>
-            <w:r>
-              <w:rPr>
-                <w:rFonts w:ascii="Courier New" w:hAnsi="Courier New" w:cs="Courier New"/>
-                <w:b w:val="0"/>
-                <w:sz w:val="16"/>
-                <w:szCs w:val="16"/>
-              </w:rPr>
-              <w:t xml:space="preserve"> 73.37 1     5</w:t>
-            </w:r>
-          </w:p>
-          <w:p>
-            <w:pPr>
-              <w:rPr>
-                <w:rFonts w:ascii="Courier New" w:hAnsi="Courier New" w:cs="Courier New"/>
-                <w:b w:val="0"/>
-                <w:sz w:val="16"/>
-                <w:szCs w:val="16"/>
-              </w:rPr>
-            </w:pPr>
-            <w:proofErr w:type="gramStart"/>
-            <w:r>
-              <w:rPr>
-                <w:rFonts w:ascii="Courier New" w:hAnsi="Courier New" w:cs="Courier New"/>
-                <w:b w:val="0"/>
-                <w:sz w:val="16"/>
-                <w:szCs w:val="16"/>
-              </w:rPr>
-              <w:t>6  89.73</w:t>
-            </w:r>
-            <w:proofErr w:type="gramEnd"/>
-            <w:r>
-              <w:rPr>
-                <w:rFonts w:ascii="Courier New" w:hAnsi="Courier New" w:cs="Courier New"/>
-                <w:b w:val="0"/>
-                <w:sz w:val="16"/>
-                <w:szCs w:val="16"/>
-              </w:rPr>
-              <w:t xml:space="preserve"> 73.24 1     6</w:t>
-            </w:r>
-          </w:p>
-          <w:p>
-            <w:pPr>
-              <w:rPr>
-                <w:rFonts w:ascii="Courier New" w:hAnsi="Courier New" w:cs="Courier New"/>
-                <w:b w:val="0"/>
-                <w:sz w:val="16"/>
-                <w:szCs w:val="16"/>
-              </w:rPr>
-            </w:pPr>
-            <w:proofErr w:type="gramStart"/>
-            <w:r>
-              <w:rPr>
-                <w:rFonts w:ascii="Courier New" w:hAnsi="Courier New" w:cs="Courier New"/>
-                <w:b w:val="0"/>
-                <w:sz w:val="16"/>
-                <w:szCs w:val="16"/>
-              </w:rPr>
-              <w:t>7  90.20</w:t>
-            </w:r>
-            <w:proofErr w:type="gramEnd"/>
-            <w:r>
-              <w:rPr>
-                <w:rFonts w:ascii="Courier New" w:hAnsi="Courier New" w:cs="Courier New"/>
-                <w:b w:val="0"/>
-                <w:sz w:val="16"/>
-                <w:szCs w:val="16"/>
-              </w:rPr>
-              <w:t xml:space="preserve"> 72.09 1     7</w:t>
-            </w:r>
-          </w:p>
-          <w:p>
-            <w:pPr>
-              <w:rPr>
-                <w:rFonts w:ascii="Courier New" w:hAnsi="Courier New" w:cs="Courier New"/>
-                <w:b w:val="0"/>
-                <w:sz w:val="16"/>
-                <w:szCs w:val="16"/>
-              </w:rPr>
-            </w:pPr>
-            <w:proofErr w:type="gramStart"/>
-            <w:r>
-              <w:rPr>
-                <w:rFonts w:ascii="Courier New" w:hAnsi="Courier New" w:cs="Courier New"/>
-                <w:b w:val="0"/>
-                <w:sz w:val="16"/>
-                <w:szCs w:val="16"/>
-              </w:rPr>
-              <w:t>8  89.70</w:t>
-            </w:r>
-            <w:proofErr w:type="gramEnd"/>
-            <w:r>
-              <w:rPr>
-                <w:rFonts w:ascii="Courier New" w:hAnsi="Courier New" w:cs="Courier New"/>
-                <w:b w:val="0"/>
-                <w:sz w:val="16"/>
-                <w:szCs w:val="16"/>
-              </w:rPr>
-              <w:t xml:space="preserve"> 71.09 1     8</w:t>
-            </w:r>
-          </w:p>
-          <w:p>
-            <w:pPr>
-              <w:rPr>
-                <w:rFonts w:ascii="Courier New" w:hAnsi="Courier New" w:cs="Courier New"/>
-                <w:b w:val="0"/>
-                <w:sz w:val="16"/>
-                <w:szCs w:val="16"/>
-              </w:rPr>
-            </w:pPr>
-            <w:proofErr w:type="gramStart"/>
-            <w:r>
-              <w:rPr>
-                <w:rFonts w:ascii="Courier New" w:hAnsi="Courier New" w:cs="Courier New"/>
-                <w:b w:val="0"/>
-                <w:sz w:val="16"/>
-                <w:szCs w:val="16"/>
-              </w:rPr>
-              <w:t>9  89.38</w:t>
-            </w:r>
-            <w:proofErr w:type="gramEnd"/>
-            <w:r>
-              <w:rPr>
-                <w:rFonts w:ascii="Courier New" w:hAnsi="Courier New" w:cs="Courier New"/>
-                <w:b w:val="0"/>
-                <w:sz w:val="16"/>
-                <w:szCs w:val="16"/>
-              </w:rPr>
-              <w:t xml:space="preserve"> 70.96 1     9</w:t>
+            <w:r>
+              <w:rPr>
+                <w:rFonts w:ascii="Courier New" w:hAnsi="Courier New" w:cs="Courier New"/>
+                <w:b w:val="0"/>
+                <w:sz w:val="16"/>
+                <w:szCs w:val="16"/>
+              </w:rPr>
+              <w:t>1  90.26 70.80 1     1</w:t>
+            </w:r>
+          </w:p>
+          <w:p>
+            <w:pPr>
+              <w:rPr>
+                <w:rFonts w:ascii="Courier New" w:hAnsi="Courier New" w:cs="Courier New"/>
+                <w:b w:val="0"/>
+                <w:sz w:val="16"/>
+                <w:szCs w:val="16"/>
+              </w:rPr>
+            </w:pPr>
+            <w:r>
+              <w:rPr>
+                <w:rFonts w:ascii="Courier New" w:hAnsi="Courier New" w:cs="Courier New"/>
+                <w:b w:val="0"/>
+                <w:sz w:val="16"/>
+                <w:szCs w:val="16"/>
+              </w:rPr>
+              <w:t>2  90.29 70.88 1     2</w:t>
+            </w:r>
+          </w:p>
+          <w:p>
+            <w:pPr>
+              <w:rPr>
+                <w:rFonts w:ascii="Courier New" w:hAnsi="Courier New" w:cs="Courier New"/>
+                <w:b w:val="0"/>
+                <w:sz w:val="16"/>
+                <w:szCs w:val="16"/>
+              </w:rPr>
+            </w:pPr>
+            <w:r>
+              <w:rPr>
+                <w:rFonts w:ascii="Courier New" w:hAnsi="Courier New" w:cs="Courier New"/>
+                <w:b w:val="0"/>
+                <w:sz w:val="16"/>
+                <w:szCs w:val="16"/>
+              </w:rPr>
+              <w:t>3  90.64 71.04 1     3</w:t>
+            </w:r>
+          </w:p>
+          <w:p>
+            <w:pPr>
+              <w:rPr>
+                <w:rFonts w:ascii="Courier New" w:hAnsi="Courier New" w:cs="Courier New"/>
+                <w:b w:val="0"/>
+                <w:sz w:val="16"/>
+                <w:szCs w:val="16"/>
+              </w:rPr>
+            </w:pPr>
+            <w:r>
+              <w:rPr>
+                <w:rFonts w:ascii="Courier New" w:hAnsi="Courier New" w:cs="Courier New"/>
+                <w:b w:val="0"/>
+                <w:sz w:val="16"/>
+                <w:szCs w:val="16"/>
+              </w:rPr>
+              <w:t>4  90.21 72.96 1     4</w:t>
+            </w:r>
+          </w:p>
+          <w:p>
+            <w:pPr>
+              <w:rPr>
+                <w:rFonts w:ascii="Courier New" w:hAnsi="Courier New" w:cs="Courier New"/>
+                <w:b w:val="0"/>
+                <w:sz w:val="16"/>
+                <w:szCs w:val="16"/>
+              </w:rPr>
+            </w:pPr>
+            <w:r>
+              <w:rPr>
+                <w:rFonts w:ascii="Courier New" w:hAnsi="Courier New" w:cs="Courier New"/>
+                <w:b w:val="0"/>
+                <w:sz w:val="16"/>
+                <w:szCs w:val="16"/>
+              </w:rPr>
+              <w:t>5  89.98 73.37 1     5</w:t>
+            </w:r>
+          </w:p>
+          <w:p>
+            <w:pPr>
+              <w:rPr>
+                <w:rFonts w:ascii="Courier New" w:hAnsi="Courier New" w:cs="Courier New"/>
+                <w:b w:val="0"/>
+                <w:sz w:val="16"/>
+                <w:szCs w:val="16"/>
+              </w:rPr>
+            </w:pPr>
+            <w:r>
+              <w:rPr>
+                <w:rFonts w:ascii="Courier New" w:hAnsi="Courier New" w:cs="Courier New"/>
+                <w:b w:val="0"/>
+                <w:sz w:val="16"/>
+                <w:szCs w:val="16"/>
+              </w:rPr>
+              <w:t>6  89.73 73.24 1     6</w:t>
+            </w:r>
+          </w:p>
+          <w:p>
+            <w:pPr>
+              <w:rPr>
+                <w:rFonts w:ascii="Courier New" w:hAnsi="Courier New" w:cs="Courier New"/>
+                <w:b w:val="0"/>
+                <w:sz w:val="16"/>
+                <w:szCs w:val="16"/>
+              </w:rPr>
+            </w:pPr>
+            <w:r>
+              <w:rPr>
+                <w:rFonts w:ascii="Courier New" w:hAnsi="Courier New" w:cs="Courier New"/>
+                <w:b w:val="0"/>
+                <w:sz w:val="16"/>
+                <w:szCs w:val="16"/>
+              </w:rPr>
+              <w:t>7  90.20 72.09 1     7</w:t>
+            </w:r>
+          </w:p>
+          <w:p>
+            <w:pPr>
+              <w:rPr>
+                <w:rFonts w:ascii="Courier New" w:hAnsi="Courier New" w:cs="Courier New"/>
+                <w:b w:val="0"/>
+                <w:sz w:val="16"/>
+                <w:szCs w:val="16"/>
+              </w:rPr>
+            </w:pPr>
+            <w:r>
+              <w:rPr>
+                <w:rFonts w:ascii="Courier New" w:hAnsi="Courier New" w:cs="Courier New"/>
+                <w:b w:val="0"/>
+                <w:sz w:val="16"/>
+                <w:szCs w:val="16"/>
+              </w:rPr>
+              <w:t>8  89.70 71.09 1     8</w:t>
+            </w:r>
+          </w:p>
+          <w:p>
+            <w:pPr>
+              <w:rPr>
+                <w:rFonts w:ascii="Courier New" w:hAnsi="Courier New" w:cs="Courier New"/>
+                <w:b w:val="0"/>
+                <w:sz w:val="16"/>
+                <w:szCs w:val="16"/>
+              </w:rPr>
+            </w:pPr>
+            <w:r>
+              <w:rPr>
+                <w:rFonts w:ascii="Courier New" w:hAnsi="Courier New" w:cs="Courier New"/>
+                <w:b w:val="0"/>
+                <w:sz w:val="16"/>
+                <w:szCs w:val="16"/>
+              </w:rPr>
+              <w:t>9  89.38 70.96 1     9</w:t>
             </w:r>
           </w:p>
           <w:p>
@@ -1546,265 +1262,166 @@
                 <w:szCs w:val="16"/>
               </w:rPr>
             </w:pPr>
-            <w:proofErr w:type="gramStart"/>
-            <w:r>
-              <w:rPr>
-                <w:rFonts w:ascii="Courier New" w:hAnsi="Courier New" w:cs="Courier New"/>
-                <w:b w:val="0"/>
-                <w:sz w:val="16"/>
-                <w:szCs w:val="16"/>
-              </w:rPr>
-              <w:t>1  45.28</w:t>
-            </w:r>
-            <w:proofErr w:type="gramEnd"/>
-            <w:r>
-              <w:rPr>
-                <w:rFonts w:ascii="Courier New" w:hAnsi="Courier New" w:cs="Courier New"/>
-                <w:b w:val="0"/>
-                <w:sz w:val="16"/>
-                <w:szCs w:val="16"/>
-              </w:rPr>
-              <w:t xml:space="preserve"> 64.08 1     6</w:t>
-            </w:r>
-          </w:p>
-          <w:p>
-            <w:pPr>
-              <w:rPr>
-                <w:rFonts w:ascii="Courier New" w:hAnsi="Courier New" w:cs="Courier New"/>
-                <w:b w:val="0"/>
-                <w:sz w:val="16"/>
-                <w:szCs w:val="16"/>
-              </w:rPr>
-            </w:pPr>
-            <w:proofErr w:type="gramStart"/>
-            <w:r>
-              <w:rPr>
-                <w:rFonts w:ascii="Courier New" w:hAnsi="Courier New" w:cs="Courier New"/>
-                <w:b w:val="0"/>
-                <w:sz w:val="16"/>
-                <w:szCs w:val="16"/>
-              </w:rPr>
-              <w:t>2  45.05</w:t>
-            </w:r>
-            <w:proofErr w:type="gramEnd"/>
-            <w:r>
-              <w:rPr>
-                <w:rFonts w:ascii="Courier New" w:hAnsi="Courier New" w:cs="Courier New"/>
-                <w:b w:val="0"/>
-                <w:sz w:val="16"/>
-                <w:szCs w:val="16"/>
-              </w:rPr>
-              <w:t xml:space="preserve"> 64.33 1     7</w:t>
-            </w:r>
-          </w:p>
-          <w:p>
-            <w:pPr>
-              <w:rPr>
-                <w:rFonts w:ascii="Courier New" w:hAnsi="Courier New" w:cs="Courier New"/>
-                <w:b w:val="0"/>
-                <w:sz w:val="16"/>
-                <w:szCs w:val="16"/>
-              </w:rPr>
-            </w:pPr>
-            <w:proofErr w:type="gramStart"/>
-            <w:r>
-              <w:rPr>
-                <w:rFonts w:ascii="Courier New" w:hAnsi="Courier New" w:cs="Courier New"/>
-                <w:b w:val="0"/>
-                <w:sz w:val="16"/>
-                <w:szCs w:val="16"/>
-              </w:rPr>
-              <w:t>3  45.81</w:t>
-            </w:r>
-            <w:proofErr w:type="gramEnd"/>
-            <w:r>
-              <w:rPr>
-                <w:rFonts w:ascii="Courier New" w:hAnsi="Courier New" w:cs="Courier New"/>
-                <w:b w:val="0"/>
-                <w:sz w:val="16"/>
-                <w:szCs w:val="16"/>
-              </w:rPr>
-              <w:t xml:space="preserve"> 64.24 1     8</w:t>
-            </w:r>
-          </w:p>
-          <w:p>
-            <w:pPr>
-              <w:rPr>
-                <w:rFonts w:ascii="Courier New" w:hAnsi="Courier New" w:cs="Courier New"/>
-                <w:b w:val="0"/>
-                <w:sz w:val="16"/>
-                <w:szCs w:val="16"/>
-              </w:rPr>
-            </w:pPr>
-            <w:proofErr w:type="gramStart"/>
-            <w:r>
-              <w:rPr>
-                <w:rFonts w:ascii="Courier New" w:hAnsi="Courier New" w:cs="Courier New"/>
-                <w:b w:val="0"/>
-                <w:sz w:val="16"/>
-                <w:szCs w:val="16"/>
-              </w:rPr>
-              <w:t>4  45.33</w:t>
-            </w:r>
-            <w:proofErr w:type="gramEnd"/>
-            <w:r>
-              <w:rPr>
-                <w:rFonts w:ascii="Courier New" w:hAnsi="Courier New" w:cs="Courier New"/>
-                <w:b w:val="0"/>
-                <w:sz w:val="16"/>
-                <w:szCs w:val="16"/>
-              </w:rPr>
-              <w:t xml:space="preserve"> 64.15 1     9</w:t>
-            </w:r>
-          </w:p>
-          <w:p>
-            <w:pPr>
-              <w:rPr>
-                <w:rFonts w:ascii="Courier New" w:hAnsi="Courier New" w:cs="Courier New"/>
-                <w:b w:val="0"/>
-                <w:sz w:val="16"/>
-                <w:szCs w:val="16"/>
-              </w:rPr>
-            </w:pPr>
-            <w:proofErr w:type="gramStart"/>
-            <w:r>
-              <w:rPr>
-                <w:rFonts w:ascii="Courier New" w:hAnsi="Courier New" w:cs="Courier New"/>
-                <w:b w:val="0"/>
-                <w:sz w:val="16"/>
-                <w:szCs w:val="16"/>
-              </w:rPr>
-              <w:t>5  45.80</w:t>
-            </w:r>
-            <w:proofErr w:type="gramEnd"/>
-            <w:r>
-              <w:rPr>
-                <w:rFonts w:ascii="Courier New" w:hAnsi="Courier New" w:cs="Courier New"/>
-                <w:b w:val="0"/>
-                <w:sz w:val="16"/>
-                <w:szCs w:val="16"/>
-              </w:rPr>
-              <w:t xml:space="preserve"> 63.97 1    10</w:t>
-            </w:r>
-          </w:p>
-          <w:p>
-            <w:pPr>
-              <w:rPr>
-                <w:rFonts w:ascii="Courier New" w:hAnsi="Courier New" w:cs="Courier New"/>
-                <w:b w:val="0"/>
-                <w:sz w:val="16"/>
-                <w:szCs w:val="16"/>
-              </w:rPr>
-            </w:pPr>
-            <w:proofErr w:type="gramStart"/>
-            <w:r>
-              <w:rPr>
-                <w:rFonts w:ascii="Courier New" w:hAnsi="Courier New" w:cs="Courier New"/>
-                <w:b w:val="0"/>
-                <w:sz w:val="16"/>
-                <w:szCs w:val="16"/>
-              </w:rPr>
-              <w:t>6  45.32</w:t>
-            </w:r>
-            <w:proofErr w:type="gramEnd"/>
-            <w:r>
-              <w:rPr>
-                <w:rFonts w:ascii="Courier New" w:hAnsi="Courier New" w:cs="Courier New"/>
-                <w:b w:val="0"/>
-                <w:sz w:val="16"/>
-                <w:szCs w:val="16"/>
-              </w:rPr>
-              <w:t xml:space="preserve"> 64.06 1    11</w:t>
-            </w:r>
-          </w:p>
-          <w:p>
-            <w:pPr>
-              <w:rPr>
-                <w:rFonts w:ascii="Courier New" w:hAnsi="Courier New" w:cs="Courier New"/>
-                <w:b w:val="0"/>
-                <w:sz w:val="16"/>
-                <w:szCs w:val="16"/>
-              </w:rPr>
-            </w:pPr>
-            <w:proofErr w:type="gramStart"/>
-            <w:r>
-              <w:rPr>
-                <w:rFonts w:ascii="Courier New" w:hAnsi="Courier New" w:cs="Courier New"/>
-                <w:b w:val="0"/>
-                <w:sz w:val="16"/>
-                <w:szCs w:val="16"/>
-              </w:rPr>
-              <w:t>7  46.01</w:t>
-            </w:r>
-            <w:proofErr w:type="gramEnd"/>
-            <w:r>
-              <w:rPr>
-                <w:rFonts w:ascii="Courier New" w:hAnsi="Courier New" w:cs="Courier New"/>
-                <w:b w:val="0"/>
-                <w:sz w:val="16"/>
-                <w:szCs w:val="16"/>
-              </w:rPr>
-              <w:t xml:space="preserve"> 64.67 1    12</w:t>
-            </w:r>
-          </w:p>
-          <w:p>
-            <w:pPr>
-              <w:rPr>
-                <w:rFonts w:ascii="Courier New" w:hAnsi="Courier New" w:cs="Courier New"/>
-                <w:b w:val="0"/>
-                <w:sz w:val="16"/>
-                <w:szCs w:val="16"/>
-              </w:rPr>
-            </w:pPr>
-            <w:proofErr w:type="gramStart"/>
-            <w:r>
-              <w:rPr>
-                <w:rFonts w:ascii="Courier New" w:hAnsi="Courier New" w:cs="Courier New"/>
-                <w:b w:val="0"/>
-                <w:sz w:val="16"/>
-                <w:szCs w:val="16"/>
-              </w:rPr>
-              <w:t>8  45.15</w:t>
-            </w:r>
-            <w:proofErr w:type="gramEnd"/>
-            <w:r>
-              <w:rPr>
-                <w:rFonts w:ascii="Courier New" w:hAnsi="Courier New" w:cs="Courier New"/>
-                <w:b w:val="0"/>
-                <w:sz w:val="16"/>
-                <w:szCs w:val="16"/>
-              </w:rPr>
-              <w:t xml:space="preserve"> 64.80 1    13</w:t>
-            </w:r>
-          </w:p>
-          <w:p>
-            <w:pPr>
-              <w:rPr>
-                <w:rFonts w:ascii="Courier New" w:hAnsi="Courier New" w:cs="Courier New"/>
-                <w:b w:val="0"/>
-                <w:sz w:val="16"/>
-                <w:szCs w:val="16"/>
-              </w:rPr>
-            </w:pPr>
-            <w:proofErr w:type="gramStart"/>
-            <w:r>
-              <w:rPr>
-                <w:rFonts w:ascii="Courier New" w:hAnsi="Courier New" w:cs="Courier New"/>
-                <w:b w:val="0"/>
-                <w:sz w:val="16"/>
-                <w:szCs w:val="16"/>
-              </w:rPr>
-              <w:t>9  45.08</w:t>
-            </w:r>
-            <w:proofErr w:type="gramEnd"/>
-            <w:r>
-              <w:rPr>
-                <w:rFonts w:ascii="Courier New" w:hAnsi="Courier New" w:cs="Courier New"/>
-                <w:b w:val="0"/>
-                <w:sz w:val="16"/>
-                <w:szCs w:val="16"/>
-              </w:rPr>
-              <w:t xml:space="preserve"> 64.91 1    14</w:t>
+            <w:r>
+              <w:rPr>
+                <w:rFonts w:ascii="Courier New" w:hAnsi="Courier New" w:cs="Courier New"/>
+                <w:b w:val="0"/>
+                <w:sz w:val="16"/>
+                <w:szCs w:val="16"/>
+              </w:rPr>
+              <w:t>1  45.28 64.08 1     6</w:t>
+            </w:r>
+          </w:p>
+          <w:p>
+            <w:pPr>
+              <w:rPr>
+                <w:rFonts w:ascii="Courier New" w:hAnsi="Courier New" w:cs="Courier New"/>
+                <w:b w:val="0"/>
+                <w:sz w:val="16"/>
+                <w:szCs w:val="16"/>
+              </w:rPr>
+            </w:pPr>
+            <w:r>
+              <w:rPr>
+                <w:rFonts w:ascii="Courier New" w:hAnsi="Courier New" w:cs="Courier New"/>
+                <w:b w:val="0"/>
+                <w:sz w:val="16"/>
+                <w:szCs w:val="16"/>
+              </w:rPr>
+              <w:t>2  45.05 64.33 1     7</w:t>
+            </w:r>
+          </w:p>
+          <w:p>
+            <w:pPr>
+              <w:rPr>
+                <w:rFonts w:ascii="Courier New" w:hAnsi="Courier New" w:cs="Courier New"/>
+                <w:b w:val="0"/>
+                <w:sz w:val="16"/>
+                <w:szCs w:val="16"/>
+              </w:rPr>
+            </w:pPr>
+            <w:r>
+              <w:rPr>
+                <w:rFonts w:ascii="Courier New" w:hAnsi="Courier New" w:cs="Courier New"/>
+                <w:b w:val="0"/>
+                <w:sz w:val="16"/>
+                <w:szCs w:val="16"/>
+              </w:rPr>
+              <w:t>3  45.81 64.24 1     8</w:t>
+            </w:r>
+          </w:p>
+          <w:p>
+            <w:pPr>
+              <w:rPr>
+                <w:rFonts w:ascii="Courier New" w:hAnsi="Courier New" w:cs="Courier New"/>
+                <w:b w:val="0"/>
+                <w:sz w:val="16"/>
+                <w:szCs w:val="16"/>
+              </w:rPr>
+            </w:pPr>
+            <w:r>
+              <w:rPr>
+                <w:rFonts w:ascii="Courier New" w:hAnsi="Courier New" w:cs="Courier New"/>
+                <w:b w:val="0"/>
+                <w:sz w:val="16"/>
+                <w:szCs w:val="16"/>
+              </w:rPr>
+              <w:t>4  45.33 64.15 1     9</w:t>
+            </w:r>
+          </w:p>
+          <w:p>
+            <w:pPr>
+              <w:rPr>
+                <w:rFonts w:ascii="Courier New" w:hAnsi="Courier New" w:cs="Courier New"/>
+                <w:b w:val="0"/>
+                <w:sz w:val="16"/>
+                <w:szCs w:val="16"/>
+              </w:rPr>
+            </w:pPr>
+            <w:r>
+              <w:rPr>
+                <w:rFonts w:ascii="Courier New" w:hAnsi="Courier New" w:cs="Courier New"/>
+                <w:b w:val="0"/>
+                <w:sz w:val="16"/>
+                <w:szCs w:val="16"/>
+              </w:rPr>
+              <w:t>5  45.80 63.97 1    10</w:t>
+            </w:r>
+          </w:p>
+          <w:p>
+            <w:pPr>
+              <w:rPr>
+                <w:rFonts w:ascii="Courier New" w:hAnsi="Courier New" w:cs="Courier New"/>
+                <w:b w:val="0"/>
+                <w:sz w:val="16"/>
+                <w:szCs w:val="16"/>
+              </w:rPr>
+            </w:pPr>
+            <w:r>
+              <w:rPr>
+                <w:rFonts w:ascii="Courier New" w:hAnsi="Courier New" w:cs="Courier New"/>
+                <w:b w:val="0"/>
+                <w:sz w:val="16"/>
+                <w:szCs w:val="16"/>
+              </w:rPr>
+              <w:t>6  45.32 64.06 1    11</w:t>
+            </w:r>
+          </w:p>
+          <w:p>
+            <w:pPr>
+              <w:rPr>
+                <w:rFonts w:ascii="Courier New" w:hAnsi="Courier New" w:cs="Courier New"/>
+                <w:b w:val="0"/>
+                <w:sz w:val="16"/>
+                <w:szCs w:val="16"/>
+              </w:rPr>
+            </w:pPr>
+            <w:r>
+              <w:rPr>
+                <w:rFonts w:ascii="Courier New" w:hAnsi="Courier New" w:cs="Courier New"/>
+                <w:b w:val="0"/>
+                <w:sz w:val="16"/>
+                <w:szCs w:val="16"/>
+              </w:rPr>
+              <w:t>7  46.01 64.67 1    12</w:t>
+            </w:r>
+          </w:p>
+          <w:p>
+            <w:pPr>
+              <w:rPr>
+                <w:rFonts w:ascii="Courier New" w:hAnsi="Courier New" w:cs="Courier New"/>
+                <w:b w:val="0"/>
+                <w:sz w:val="16"/>
+                <w:szCs w:val="16"/>
+              </w:rPr>
+            </w:pPr>
+            <w:r>
+              <w:rPr>
+                <w:rFonts w:ascii="Courier New" w:hAnsi="Courier New" w:cs="Courier New"/>
+                <w:b w:val="0"/>
+                <w:sz w:val="16"/>
+                <w:szCs w:val="16"/>
+              </w:rPr>
+              <w:t>8  45.15 64.80 1    13</w:t>
+            </w:r>
+          </w:p>
+          <w:p>
+            <w:pPr>
+              <w:rPr>
+                <w:rFonts w:ascii="Courier New" w:hAnsi="Courier New" w:cs="Courier New"/>
+                <w:b w:val="0"/>
+                <w:sz w:val="16"/>
+                <w:szCs w:val="16"/>
+              </w:rPr>
+            </w:pPr>
+            <w:r>
+              <w:rPr>
+                <w:rFonts w:ascii="Courier New" w:hAnsi="Courier New" w:cs="Courier New"/>
+                <w:b w:val="0"/>
+                <w:sz w:val="16"/>
+                <w:szCs w:val="16"/>
+              </w:rPr>
+              <w:t>9  45.08 64.91 1    14</w:t>
             </w:r>
           </w:p>
           <w:p>
@@ -1846,7 +1463,6 @@
           <w:u w:val="single"/>
         </w:rPr>
       </w:pPr>
-      <w:proofErr w:type="spellStart"/>
       <w:r>
         <w:rPr>
           <w:u w:val="single"/>
@@ -1854,7 +1470,6 @@
         <w:lastRenderedPageBreak/>
         <w:t>removeFrameRecord</w:t>
       </w:r>
-      <w:proofErr w:type="spellEnd"/>
     </w:p>
     <w:p>
       <w:pPr>
@@ -1872,21 +1487,7 @@
         <w:rPr>
           <w:b w:val="0"/>
         </w:rPr>
-        <w:t xml:space="preserve">backwards compatible with other </w:t>
-      </w:r>
-      <w:proofErr w:type="spellStart"/>
-      <w:r>
-        <w:rPr>
-          <w:b w:val="0"/>
-        </w:rPr>
-        <w:t>smt</w:t>
-      </w:r>
-      <w:proofErr w:type="spellEnd"/>
-      <w:r>
-        <w:rPr>
-          <w:b w:val="0"/>
-        </w:rPr>
-        <w:t xml:space="preserve"> functions that rely on track lists with only three columns for the xyz-coordinates. The fourth column is simply removed from the given track list.</w:t>
+        <w:t>backwards compatible with other smt functions that rely on track lists with only three columns for the xyz-coordinates. The fourth column is simply removed from the given track list.</w:t>
       </w:r>
     </w:p>
     <w:p>
@@ -1919,8 +1520,6 @@
           <w:b w:val="0"/>
         </w:rPr>
       </w:pPr>
-      <w:proofErr w:type="spellStart"/>
-      <w:proofErr w:type="gramStart"/>
       <w:r>
         <w:rPr>
           <w:b w:val="0"/>
@@ -1928,36 +1527,12 @@
         </w:rPr>
         <w:t>track.list</w:t>
       </w:r>
-      <w:proofErr w:type="spellEnd"/>
-      <w:proofErr w:type="gramEnd"/>
-      <w:r>
-        <w:rPr>
-          <w:b w:val="0"/>
-        </w:rPr>
-        <w:t xml:space="preserve"> = a track list </w:t>
-      </w:r>
-      <w:proofErr w:type="spellStart"/>
-      <w:r>
-        <w:rPr>
-          <w:b w:val="0"/>
-        </w:rPr>
-        <w:t>ouput</w:t>
-      </w:r>
-      <w:proofErr w:type="spellEnd"/>
-      <w:r>
-        <w:rPr>
-          <w:b w:val="0"/>
-        </w:rPr>
-        <w:t xml:space="preserve"> from </w:t>
-      </w:r>
-      <w:proofErr w:type="spellStart"/>
-      <w:r>
-        <w:rPr>
-          <w:b w:val="0"/>
-        </w:rPr>
-        <w:t>readDiaSessions.R</w:t>
-      </w:r>
-      <w:proofErr w:type="spellEnd"/>
+      <w:r>
+        <w:rPr>
+          <w:b w:val="0"/>
+        </w:rPr>
+        <w:t xml:space="preserve"> = a track list ouput from readDiaSessions.R</w:t>
+      </w:r>
     </w:p>
     <w:p>
       <w:pPr>
@@ -2000,100 +1575,24 @@
                 <w:sz w:val="16"/>
                 <w:szCs w:val="16"/>
               </w:rPr>
-              <w:t xml:space="preserve">&gt; </w:t>
-            </w:r>
-            <w:proofErr w:type="spellStart"/>
-            <w:proofErr w:type="gramStart"/>
-            <w:r>
-              <w:rPr>
-                <w:rFonts w:ascii="Courier New" w:hAnsi="Courier New" w:cs="Courier New"/>
-                <w:sz w:val="16"/>
-                <w:szCs w:val="16"/>
-              </w:rPr>
-              <w:t>trackll.removed</w:t>
-            </w:r>
-            <w:proofErr w:type="spellEnd"/>
-            <w:proofErr w:type="gramEnd"/>
-            <w:r>
-              <w:rPr>
-                <w:rFonts w:ascii="Courier New" w:hAnsi="Courier New" w:cs="Courier New"/>
-                <w:sz w:val="16"/>
-                <w:szCs w:val="16"/>
-              </w:rPr>
-              <w:t xml:space="preserve"> &lt;- </w:t>
-            </w:r>
-            <w:proofErr w:type="spellStart"/>
-            <w:r>
-              <w:rPr>
-                <w:rFonts w:ascii="Courier New" w:hAnsi="Courier New" w:cs="Courier New"/>
-                <w:sz w:val="16"/>
-                <w:szCs w:val="16"/>
-              </w:rPr>
-              <w:t>removeFrameRecord</w:t>
-            </w:r>
-            <w:proofErr w:type="spellEnd"/>
-            <w:r>
-              <w:rPr>
-                <w:rFonts w:ascii="Courier New" w:hAnsi="Courier New" w:cs="Courier New"/>
-                <w:sz w:val="16"/>
-                <w:szCs w:val="16"/>
-              </w:rPr>
-              <w:t>(</w:t>
-            </w:r>
-            <w:proofErr w:type="spellStart"/>
-            <w:r>
-              <w:rPr>
-                <w:rFonts w:ascii="Courier New" w:hAnsi="Courier New" w:cs="Courier New"/>
-                <w:sz w:val="16"/>
-                <w:szCs w:val="16"/>
-              </w:rPr>
-              <w:t>trackll</w:t>
-            </w:r>
-            <w:proofErr w:type="spellEnd"/>
-            <w:r>
-              <w:rPr>
-                <w:rFonts w:ascii="Courier New" w:hAnsi="Courier New" w:cs="Courier New"/>
-                <w:sz w:val="16"/>
-                <w:szCs w:val="16"/>
-              </w:rPr>
-              <w:t>)</w:t>
-            </w:r>
-          </w:p>
-          <w:p>
-            <w:pPr>
-              <w:rPr>
-                <w:rFonts w:ascii="Courier New" w:hAnsi="Courier New" w:cs="Courier New"/>
-                <w:sz w:val="16"/>
-                <w:szCs w:val="16"/>
-              </w:rPr>
-            </w:pPr>
-            <w:r>
-              <w:rPr>
-                <w:rFonts w:ascii="Courier New" w:hAnsi="Courier New" w:cs="Courier New"/>
-                <w:sz w:val="16"/>
-                <w:szCs w:val="16"/>
-              </w:rPr>
-              <w:t xml:space="preserve">&gt; </w:t>
-            </w:r>
-            <w:proofErr w:type="spellStart"/>
-            <w:proofErr w:type="gramStart"/>
-            <w:r>
-              <w:rPr>
-                <w:rFonts w:ascii="Courier New" w:hAnsi="Courier New" w:cs="Courier New"/>
-                <w:sz w:val="16"/>
-                <w:szCs w:val="16"/>
-              </w:rPr>
-              <w:t>trackll.removed</w:t>
-            </w:r>
-            <w:proofErr w:type="spellEnd"/>
-            <w:proofErr w:type="gramEnd"/>
-            <w:r>
-              <w:rPr>
-                <w:rFonts w:ascii="Courier New" w:hAnsi="Courier New" w:cs="Courier New"/>
-                <w:sz w:val="16"/>
-                <w:szCs w:val="16"/>
-              </w:rPr>
-              <w:t>[1]</w:t>
+              <w:t>&gt; trackll.removed &lt;- removeFrameRecord(trackll)</w:t>
+            </w:r>
+          </w:p>
+          <w:p>
+            <w:pPr>
+              <w:rPr>
+                <w:rFonts w:ascii="Courier New" w:hAnsi="Courier New" w:cs="Courier New"/>
+                <w:sz w:val="16"/>
+                <w:szCs w:val="16"/>
+              </w:rPr>
+            </w:pPr>
+            <w:r>
+              <w:rPr>
+                <w:rFonts w:ascii="Courier New" w:hAnsi="Courier New" w:cs="Courier New"/>
+                <w:sz w:val="16"/>
+                <w:szCs w:val="16"/>
+              </w:rPr>
+              <w:t>&gt; trackll.removed[1]</w:t>
             </w:r>
           </w:p>
           <w:p>
@@ -2287,14 +1786,12 @@
           <w:u w:val="single"/>
         </w:rPr>
       </w:pPr>
-      <w:proofErr w:type="spellStart"/>
       <w:r>
         <w:rPr>
           <w:u w:val="single"/>
         </w:rPr>
         <w:t>getStartFrame</w:t>
       </w:r>
-      <w:proofErr w:type="spellEnd"/>
     </w:p>
     <w:p>
       <w:pPr>
@@ -2333,8 +1830,6 @@
           <w:b w:val="0"/>
         </w:rPr>
       </w:pPr>
-      <w:proofErr w:type="spellStart"/>
-      <w:proofErr w:type="gramStart"/>
       <w:r>
         <w:rPr>
           <w:b w:val="0"/>
@@ -2342,36 +1837,12 @@
         </w:rPr>
         <w:t>track.list</w:t>
       </w:r>
-      <w:proofErr w:type="spellEnd"/>
-      <w:proofErr w:type="gramEnd"/>
-      <w:r>
-        <w:rPr>
-          <w:b w:val="0"/>
-        </w:rPr>
-        <w:t xml:space="preserve"> = a named track list output from </w:t>
-      </w:r>
-      <w:proofErr w:type="spellStart"/>
-      <w:r>
-        <w:rPr>
-          <w:b w:val="0"/>
-        </w:rPr>
-        <w:t>readDiaSessions</w:t>
-      </w:r>
-      <w:proofErr w:type="spellEnd"/>
-      <w:r>
-        <w:rPr>
-          <w:b w:val="0"/>
-        </w:rPr>
-        <w:t xml:space="preserve"> or </w:t>
-      </w:r>
-      <w:proofErr w:type="spellStart"/>
-      <w:r>
-        <w:rPr>
-          <w:b w:val="0"/>
-        </w:rPr>
-        <w:t>readDiatrack</w:t>
-      </w:r>
-      <w:proofErr w:type="spellEnd"/>
+      <w:r>
+        <w:rPr>
+          <w:b w:val="0"/>
+        </w:rPr>
+        <w:t xml:space="preserve"> = a named track list output from readDiaSessions or readDiatrack</w:t>
+      </w:r>
     </w:p>
     <w:p>
       <w:pPr>
@@ -2395,21 +1866,7 @@
         <w:rPr>
           <w:b w:val="0"/>
         </w:rPr>
-        <w:t xml:space="preserve"> = </w:t>
-      </w:r>
-      <w:proofErr w:type="spellStart"/>
-      <w:r>
-        <w:rPr>
-          <w:b w:val="0"/>
-        </w:rPr>
-        <w:t>index</w:t>
-      </w:r>
-      <w:proofErr w:type="spellEnd"/>
-      <w:r>
-        <w:rPr>
-          <w:b w:val="0"/>
-        </w:rPr>
-        <w:t xml:space="preserve"> of the track in the track list (track number)</w:t>
+        <w:t xml:space="preserve"> = index of the track in the track list (track number)</w:t>
       </w:r>
     </w:p>
     <w:p>
@@ -2453,45 +1910,7 @@
                 <w:sz w:val="16"/>
                 <w:szCs w:val="16"/>
               </w:rPr>
-              <w:t xml:space="preserve">&gt; </w:t>
-            </w:r>
-            <w:proofErr w:type="spellStart"/>
-            <w:proofErr w:type="gramStart"/>
-            <w:r>
-              <w:rPr>
-                <w:rFonts w:ascii="Courier New" w:hAnsi="Courier New" w:cs="Courier New"/>
-                <w:sz w:val="16"/>
-                <w:szCs w:val="16"/>
-              </w:rPr>
-              <w:t>getStartFrame</w:t>
-            </w:r>
-            <w:proofErr w:type="spellEnd"/>
-            <w:r>
-              <w:rPr>
-                <w:rFonts w:ascii="Courier New" w:hAnsi="Courier New" w:cs="Courier New"/>
-                <w:sz w:val="16"/>
-                <w:szCs w:val="16"/>
-              </w:rPr>
-              <w:t>(</w:t>
-            </w:r>
-            <w:proofErr w:type="spellStart"/>
-            <w:proofErr w:type="gramEnd"/>
-            <w:r>
-              <w:rPr>
-                <w:rFonts w:ascii="Courier New" w:hAnsi="Courier New" w:cs="Courier New"/>
-                <w:sz w:val="16"/>
-                <w:szCs w:val="16"/>
-              </w:rPr>
-              <w:t>trackll</w:t>
-            </w:r>
-            <w:proofErr w:type="spellEnd"/>
-            <w:r>
-              <w:rPr>
-                <w:rFonts w:ascii="Courier New" w:hAnsi="Courier New" w:cs="Courier New"/>
-                <w:sz w:val="16"/>
-                <w:szCs w:val="16"/>
-              </w:rPr>
-              <w:t>, 5)</w:t>
+              <w:t>&gt; getStartFrame(trackll, 5)</w:t>
             </w:r>
           </w:p>
           <w:p>
@@ -2533,68 +1952,24 @@
           <w:u w:val="single"/>
         </w:rPr>
       </w:pPr>
-      <w:proofErr w:type="spellStart"/>
       <w:r>
         <w:rPr>
           <w:u w:val="single"/>
         </w:rPr>
         <w:t>outputColWise</w:t>
       </w:r>
-      <w:proofErr w:type="spellEnd"/>
-    </w:p>
-    <w:p>
-      <w:pPr>
-        <w:rPr>
-          <w:b w:val="0"/>
-        </w:rPr>
-      </w:pPr>
-      <w:r>
-        <w:rPr>
-          <w:b w:val="0"/>
-        </w:rPr>
-        <w:t xml:space="preserve">This script takes in a track list from </w:t>
-      </w:r>
-      <w:proofErr w:type="spellStart"/>
-      <w:r>
-        <w:rPr>
-          <w:b w:val="0"/>
-        </w:rPr>
-        <w:t>readDiaSessions</w:t>
-      </w:r>
-      <w:proofErr w:type="spellEnd"/>
-      <w:r>
-        <w:rPr>
-          <w:b w:val="0"/>
-        </w:rPr>
-        <w:t xml:space="preserve"> or </w:t>
-      </w:r>
-      <w:proofErr w:type="spellStart"/>
-      <w:r>
-        <w:rPr>
-          <w:b w:val="0"/>
-        </w:rPr>
-        <w:t>readDiatrack</w:t>
-      </w:r>
-      <w:proofErr w:type="spellEnd"/>
-      <w:r>
-        <w:rPr>
-          <w:b w:val="0"/>
-        </w:rPr>
-        <w:t xml:space="preserve"> (with or without the fourth frame record column) and transposes it into a .csv column-wise output, similar to a </w:t>
-      </w:r>
-      <w:proofErr w:type="spellStart"/>
-      <w:r>
-        <w:rPr>
-          <w:b w:val="0"/>
-        </w:rPr>
-        <w:t>Diatrack</w:t>
-      </w:r>
-      <w:proofErr w:type="spellEnd"/>
-      <w:r>
-        <w:rPr>
-          <w:b w:val="0"/>
-        </w:rPr>
-        <w:t xml:space="preserve"> output, in the home directory.</w:t>
+    </w:p>
+    <w:p>
+      <w:pPr>
+        <w:rPr>
+          <w:b w:val="0"/>
+        </w:rPr>
+      </w:pPr>
+      <w:r>
+        <w:rPr>
+          <w:b w:val="0"/>
+        </w:rPr>
+        <w:t>This script takes in a track list from readDiaSessions or readDiatrack (with or without the fourth frame record column) and transposes it into a .csv column-wise output, similar to a Diatrack output, in the home directory.</w:t>
       </w:r>
     </w:p>
     <w:p>
@@ -2621,8 +1996,6 @@
           <w:b w:val="0"/>
         </w:rPr>
       </w:pPr>
-      <w:proofErr w:type="spellStart"/>
-      <w:proofErr w:type="gramStart"/>
       <w:r>
         <w:rPr>
           <w:b w:val="0"/>
@@ -2630,48 +2003,12 @@
         </w:rPr>
         <w:t>track.list</w:t>
       </w:r>
-      <w:proofErr w:type="spellEnd"/>
-      <w:proofErr w:type="gramEnd"/>
-      <w:r>
-        <w:rPr>
-          <w:b w:val="0"/>
-        </w:rPr>
-        <w:t xml:space="preserve"> =</w:t>
-      </w:r>
-      <w:r>
-        <w:rPr>
-          <w:b w:val="0"/>
-        </w:rPr>
-        <w:t xml:space="preserve"> a</w:t>
-      </w:r>
-      <w:r>
-        <w:rPr>
-          <w:b w:val="0"/>
-        </w:rPr>
-        <w:t xml:space="preserve"> track list output from </w:t>
-      </w:r>
-      <w:proofErr w:type="spellStart"/>
-      <w:r>
-        <w:rPr>
-          <w:b w:val="0"/>
-        </w:rPr>
-        <w:t>readDiaSessions</w:t>
-      </w:r>
-      <w:proofErr w:type="spellEnd"/>
-      <w:r>
-        <w:rPr>
-          <w:b w:val="0"/>
-        </w:rPr>
-        <w:t xml:space="preserve"> or </w:t>
-      </w:r>
-      <w:proofErr w:type="spellStart"/>
-      <w:r>
-        <w:rPr>
-          <w:b w:val="0"/>
-        </w:rPr>
-        <w:t>readDiatrack</w:t>
-      </w:r>
-      <w:proofErr w:type="spellEnd"/>
+      <w:r>
+        <w:rPr>
+          <w:b w:val="0"/>
+        </w:rPr>
+        <w:t xml:space="preserve"> = a track list output from readDiaSessions or readDiatrack</w:t>
+      </w:r>
     </w:p>
     <w:p>
       <w:pPr>
@@ -2687,46 +2024,24 @@
           <w:u w:val="single"/>
         </w:rPr>
       </w:pPr>
-      <w:proofErr w:type="spellStart"/>
       <w:r>
         <w:rPr>
           <w:u w:val="single"/>
         </w:rPr>
         <w:t>outputRowWise</w:t>
       </w:r>
-      <w:proofErr w:type="spellEnd"/>
-    </w:p>
-    <w:p>
-      <w:pPr>
-        <w:rPr>
-          <w:b w:val="0"/>
-        </w:rPr>
-      </w:pPr>
-      <w:r>
-        <w:rPr>
-          <w:b w:val="0"/>
-        </w:rPr>
-        <w:t xml:space="preserve">This script takes in a track list from </w:t>
-      </w:r>
-      <w:proofErr w:type="spellStart"/>
-      <w:r>
-        <w:rPr>
-          <w:b w:val="0"/>
-        </w:rPr>
-        <w:t>readDiaSessions</w:t>
-      </w:r>
-      <w:proofErr w:type="spellEnd"/>
-      <w:r>
-        <w:rPr>
-          <w:b w:val="0"/>
-        </w:rPr>
-        <w:t xml:space="preserve"> (with the fourth frame record column) and </w:t>
-      </w:r>
-      <w:r>
-        <w:rPr>
-          <w:b w:val="0"/>
-        </w:rPr>
-        <w:t>creates a .csv row-wise output, similar to an ImageJ output, in the home directory.</w:t>
+    </w:p>
+    <w:p>
+      <w:pPr>
+        <w:rPr>
+          <w:b w:val="0"/>
+        </w:rPr>
+      </w:pPr>
+      <w:r>
+        <w:rPr>
+          <w:b w:val="0"/>
+        </w:rPr>
+        <w:t>This script takes in a track list from readDiaSessions (with the fourth frame record column) and creates a .csv row-wise output, similar to an ImageJ output, in the home directory.</w:t>
       </w:r>
     </w:p>
     <w:p>
@@ -2753,8 +2068,6 @@
           <w:b w:val="0"/>
         </w:rPr>
       </w:pPr>
-      <w:proofErr w:type="spellStart"/>
-      <w:proofErr w:type="gramStart"/>
       <w:r>
         <w:rPr>
           <w:b w:val="0"/>
@@ -2762,61 +2075,18 @@
         </w:rPr>
         <w:t>track.list</w:t>
       </w:r>
-      <w:proofErr w:type="spellEnd"/>
-      <w:proofErr w:type="gramEnd"/>
-      <w:r>
-        <w:rPr>
-          <w:b w:val="0"/>
-        </w:rPr>
-        <w:t xml:space="preserve"> = </w:t>
-      </w:r>
-      <w:r>
-        <w:rPr>
-          <w:b w:val="0"/>
-        </w:rPr>
-        <w:t xml:space="preserve">a </w:t>
-      </w:r>
-      <w:r>
-        <w:rPr>
-          <w:b w:val="0"/>
-        </w:rPr>
-        <w:t xml:space="preserve">track list output from </w:t>
-      </w:r>
-      <w:proofErr w:type="spellStart"/>
-      <w:r>
-        <w:rPr>
-          <w:b w:val="0"/>
-        </w:rPr>
-        <w:t>readDiaSessions</w:t>
-      </w:r>
-      <w:proofErr w:type="spellEnd"/>
-      <w:r>
-        <w:rPr>
-          <w:b w:val="0"/>
-        </w:rPr>
-        <w:t xml:space="preserve"> </w:t>
-      </w:r>
-      <w:r>
-        <w:rPr>
-          <w:b w:val="0"/>
-        </w:rPr>
-        <w:t xml:space="preserve">with </w:t>
-      </w:r>
-      <w:proofErr w:type="spellStart"/>
+      <w:r>
+        <w:rPr>
+          <w:b w:val="0"/>
+        </w:rPr>
+        <w:t xml:space="preserve"> = a track list output from readDiaSessions with </w:t>
+      </w:r>
       <w:r>
         <w:rPr>
           <w:b w:val="0"/>
           <w:i/>
         </w:rPr>
-        <w:t>frameRecord</w:t>
-      </w:r>
-      <w:proofErr w:type="spellEnd"/>
-      <w:r>
-        <w:rPr>
-          <w:b w:val="0"/>
-          <w:i/>
-        </w:rPr>
-        <w:t xml:space="preserve"> </w:t>
+        <w:t xml:space="preserve">frameRecord </w:t>
       </w:r>
       <w:r>
         <w:rPr>
@@ -2832,58 +2102,48 @@
           <w:u w:val="single"/>
         </w:rPr>
       </w:pPr>
-      <w:proofErr w:type="spellStart"/>
       <w:r>
         <w:rPr>
           <w:u w:val="single"/>
         </w:rPr>
         <w:t>linkSkippedFrames</w:t>
       </w:r>
-      <w:proofErr w:type="spellEnd"/>
-    </w:p>
-    <w:p>
-      <w:pPr>
-        <w:rPr>
-          <w:b w:val="0"/>
-        </w:rPr>
-      </w:pPr>
-      <w:r>
-        <w:rPr>
-          <w:b w:val="0"/>
-        </w:rPr>
-        <w:t xml:space="preserve">This script aims to link trajectories that seem to have skipped (or do not appear for) a number of frames. Given user input for a tolerance level (measured in pixels) to limit how far the next skipped point can deviate from the last point in each </w:t>
-      </w:r>
-      <w:proofErr w:type="spellStart"/>
-      <w:r>
-        <w:rPr>
-          <w:b w:val="0"/>
-        </w:rPr>
-        <w:t>xy</w:t>
-      </w:r>
-      <w:proofErr w:type="spellEnd"/>
-      <w:r>
-        <w:rPr>
-          <w:b w:val="0"/>
-        </w:rPr>
-        <w:t xml:space="preserve">-value and a maximum number of frame skips possible, all trajectories falling within these parameters are automatically linked, renamed, and ordered accordingly. </w:t>
-      </w:r>
-      <w:r>
-        <w:rPr>
-          <w:b w:val="0"/>
-        </w:rPr>
-        <w:t xml:space="preserve">The naming scheme for each </w:t>
-      </w:r>
-      <w:r>
-        <w:rPr>
-          <w:b w:val="0"/>
-        </w:rPr>
-        <w:t xml:space="preserve">linked </w:t>
-      </w:r>
-      <w:r>
-        <w:rPr>
-          <w:b w:val="0"/>
-        </w:rPr>
-        <w:t>track is as follows:</w:t>
+    </w:p>
+    <w:p>
+      <w:pPr>
+        <w:rPr>
+          <w:b w:val="0"/>
+        </w:rPr>
+      </w:pPr>
+      <w:r>
+        <w:rPr>
+          <w:b w:val="0"/>
+        </w:rPr>
+        <w:t>This script aims to link trajectories that seem to have skipped (or do not appear for) a number of frames. Given us</w:t>
+      </w:r>
+      <w:r>
+        <w:rPr>
+          <w:b w:val="0"/>
+        </w:rPr>
+        <w:t xml:space="preserve">er input for a tolerance level </w:t>
+      </w:r>
+      <w:r>
+        <w:rPr>
+          <w:b w:val="0"/>
+        </w:rPr>
+        <w:t xml:space="preserve">to limit how far the next skipped point can deviate from the last point in </w:t>
+      </w:r>
+      <w:r>
+        <w:rPr>
+          <w:b w:val="0"/>
+        </w:rPr>
+        <w:t>pixel distance</w:t>
+      </w:r>
+      <w:r>
+        <w:rPr>
+          <w:b w:val="0"/>
+        </w:rPr>
+        <w:t xml:space="preserve"> and a maximum number of frame skips possible, all trajectories falling within these parameters are automatically linked, renamed, and ordered accordingly. The naming scheme for each linked track is as follows:</w:t>
       </w:r>
     </w:p>
     <w:p>
@@ -2911,19 +2171,11 @@
         </w:rPr>
         <w:t xml:space="preserve"> name</w:t>
       </w:r>
-      <w:proofErr w:type="gramStart"/>
-      <w:r>
-        <w:rPr>
-          <w:b w:val="0"/>
-        </w:rPr>
-        <w:t>].[</w:t>
-      </w:r>
-      <w:proofErr w:type="gramEnd"/>
-      <w:r>
-        <w:rPr>
-          <w:b w:val="0"/>
-        </w:rPr>
-        <w:t>Start frame #].[Length].[Track #]</w:t>
+      <w:r>
+        <w:rPr>
+          <w:b w:val="0"/>
+        </w:rPr>
+        <w:t>].[Start frame #].[Length].[Track #]</w:t>
       </w:r>
       <w:r>
         <w:rPr>
@@ -2969,8 +2221,6 @@
           <w:b w:val="0"/>
         </w:rPr>
       </w:pPr>
-      <w:proofErr w:type="spellStart"/>
-      <w:proofErr w:type="gramStart"/>
       <w:r>
         <w:rPr>
           <w:b w:val="0"/>
@@ -2978,41 +2228,11 @@
         </w:rPr>
         <w:t>track.list</w:t>
       </w:r>
-      <w:proofErr w:type="spellEnd"/>
-      <w:proofErr w:type="gramEnd"/>
-      <w:r>
-        <w:rPr>
-          <w:b w:val="0"/>
-        </w:rPr>
-        <w:t xml:space="preserve"> = a named track list output from </w:t>
-      </w:r>
-      <w:proofErr w:type="spellStart"/>
-      <w:r>
-        <w:rPr>
-          <w:b w:val="0"/>
-        </w:rPr>
-        <w:t>readDiaSessions</w:t>
-      </w:r>
-      <w:proofErr w:type="spellEnd"/>
-      <w:r>
-        <w:rPr>
-          <w:b w:val="0"/>
-        </w:rPr>
-        <w:t xml:space="preserve"> or </w:t>
-      </w:r>
-      <w:proofErr w:type="spellStart"/>
-      <w:r>
-        <w:rPr>
-          <w:b w:val="0"/>
-        </w:rPr>
-        <w:t>readDiatrack</w:t>
-      </w:r>
-      <w:proofErr w:type="spellEnd"/>
-      <w:r>
-        <w:rPr>
-          <w:b w:val="0"/>
-        </w:rPr>
-        <w:t xml:space="preserve"> (Note: although not required, in order for the output to have a frame record column, the input must have one as well)</w:t>
+      <w:r>
+        <w:rPr>
+          <w:b w:val="0"/>
+        </w:rPr>
+        <w:t xml:space="preserve"> = a named track list output from readDiaSessions or readDiatrack (Note: although not required, in order for the output to have a frame record column, the input must have one as well)</w:t>
       </w:r>
     </w:p>
     <w:p>
@@ -3037,21 +2257,21 @@
         <w:rPr>
           <w:b w:val="0"/>
         </w:rPr>
-        <w:t xml:space="preserve"> = tolerance level for each </w:t>
-      </w:r>
-      <w:proofErr w:type="spellStart"/>
-      <w:r>
-        <w:rPr>
-          <w:b w:val="0"/>
-        </w:rPr>
-        <w:t>xy</w:t>
-      </w:r>
-      <w:proofErr w:type="spellEnd"/>
-      <w:r>
-        <w:rPr>
-          <w:b w:val="0"/>
-        </w:rPr>
-        <w:t>-coordinate measured in pixels</w:t>
+        <w:t xml:space="preserve"> = </w:t>
+      </w:r>
+      <w:r>
+        <w:rPr>
+          <w:b w:val="0"/>
+        </w:rPr>
+        <w:t>distance tolerance level</w:t>
+      </w:r>
+      <w:bookmarkStart w:id="0" w:name="_GoBack"/>
+      <w:bookmarkEnd w:id="0"/>
+      <w:r>
+        <w:rPr>
+          <w:b w:val="0"/>
+        </w:rPr>
+        <w:t xml:space="preserve"> measured in pixels</w:t>
       </w:r>
     </w:p>
     <w:p>
@@ -3065,7 +2285,6 @@
           <w:b w:val="0"/>
         </w:rPr>
       </w:pPr>
-      <w:proofErr w:type="spellStart"/>
       <w:r>
         <w:rPr>
           <w:b w:val="0"/>
@@ -3073,26 +2292,11 @@
         </w:rPr>
         <w:t>maxSkip</w:t>
       </w:r>
-      <w:proofErr w:type="spellEnd"/>
-      <w:r>
-        <w:rPr>
-          <w:b w:val="0"/>
-        </w:rPr>
-        <w:t xml:space="preserve"> = maximum number of frames a trajectory can skip (</w:t>
-      </w:r>
-      <w:proofErr w:type="spellStart"/>
-      <w:r>
-        <w:rPr>
-          <w:b w:val="0"/>
-        </w:rPr>
-        <w:t>eg</w:t>
-      </w:r>
-      <w:proofErr w:type="spellEnd"/>
-      <w:r>
-        <w:rPr>
-          <w:b w:val="0"/>
-        </w:rPr>
-        <w:t xml:space="preserve">. </w:t>
+      <w:r>
+        <w:rPr>
+          <w:b w:val="0"/>
+        </w:rPr>
+        <w:t xml:space="preserve"> = maximum number of frames a trajectory can skip (eg. </w:t>
       </w:r>
       <w:r>
         <w:rPr>
@@ -3100,7 +2304,6 @@
         </w:rPr>
         <w:t xml:space="preserve">if the </w:t>
       </w:r>
-      <w:proofErr w:type="spellStart"/>
       <w:r>
         <w:rPr>
           <w:b w:val="0"/>
@@ -3108,7 +2311,6 @@
         </w:rPr>
         <w:t>maxSkip</w:t>
       </w:r>
-      <w:proofErr w:type="spellEnd"/>
       <w:r>
         <w:rPr>
           <w:b w:val="0"/>
@@ -3125,15 +2327,7 @@
     </w:p>
     <w:p>
       <w:r>
-        <w:t xml:space="preserve">Sample </w:t>
-      </w:r>
-      <w:proofErr w:type="spellStart"/>
-      <w:r>
-        <w:t>Ouput</w:t>
-      </w:r>
-      <w:proofErr w:type="spellEnd"/>
-      <w:r>
-        <w:t>:</w:t>
+        <w:t>Sample Ouput:</w:t>
       </w:r>
     </w:p>
     <w:p/>
@@ -3167,81 +2361,7 @@
                 <w:sz w:val="16"/>
                 <w:szCs w:val="16"/>
               </w:rPr>
-              <w:t xml:space="preserve">&gt; </w:t>
-            </w:r>
-            <w:proofErr w:type="spellStart"/>
-            <w:proofErr w:type="gramStart"/>
-            <w:r>
-              <w:rPr>
-                <w:rFonts w:ascii="Courier New" w:hAnsi="Courier New" w:cs="Courier New"/>
-                <w:sz w:val="16"/>
-                <w:szCs w:val="16"/>
-              </w:rPr>
-              <w:t>trackll.linked</w:t>
-            </w:r>
-            <w:proofErr w:type="spellEnd"/>
-            <w:proofErr w:type="gramEnd"/>
-            <w:r>
-              <w:rPr>
-                <w:rFonts w:ascii="Courier New" w:hAnsi="Courier New" w:cs="Courier New"/>
-                <w:sz w:val="16"/>
-                <w:szCs w:val="16"/>
-              </w:rPr>
-              <w:t xml:space="preserve"> &lt;- </w:t>
-            </w:r>
-            <w:proofErr w:type="spellStart"/>
-            <w:r>
-              <w:rPr>
-                <w:rFonts w:ascii="Courier New" w:hAnsi="Courier New" w:cs="Courier New"/>
-                <w:sz w:val="16"/>
-                <w:szCs w:val="16"/>
-              </w:rPr>
-              <w:t>linkSkippedFrames</w:t>
-            </w:r>
-            <w:proofErr w:type="spellEnd"/>
-            <w:r>
-              <w:rPr>
-                <w:rFonts w:ascii="Courier New" w:hAnsi="Courier New" w:cs="Courier New"/>
-                <w:sz w:val="16"/>
-                <w:szCs w:val="16"/>
-              </w:rPr>
-              <w:t>(</w:t>
-            </w:r>
-            <w:proofErr w:type="spellStart"/>
-            <w:r>
-              <w:rPr>
-                <w:rFonts w:ascii="Courier New" w:hAnsi="Courier New" w:cs="Courier New"/>
-                <w:sz w:val="16"/>
-                <w:szCs w:val="16"/>
-              </w:rPr>
-              <w:t>trackll</w:t>
-            </w:r>
-            <w:proofErr w:type="spellEnd"/>
-            <w:r>
-              <w:rPr>
-                <w:rFonts w:ascii="Courier New" w:hAnsi="Courier New" w:cs="Courier New"/>
-                <w:sz w:val="16"/>
-                <w:szCs w:val="16"/>
-              </w:rPr>
-              <w:t xml:space="preserve">, tolerance = 5, </w:t>
-            </w:r>
-            <w:proofErr w:type="spellStart"/>
-            <w:r>
-              <w:rPr>
-                <w:rFonts w:ascii="Courier New" w:hAnsi="Courier New" w:cs="Courier New"/>
-                <w:sz w:val="16"/>
-                <w:szCs w:val="16"/>
-              </w:rPr>
-              <w:t>maxSkip</w:t>
-            </w:r>
-            <w:proofErr w:type="spellEnd"/>
-            <w:r>
-              <w:rPr>
-                <w:rFonts w:ascii="Courier New" w:hAnsi="Courier New" w:cs="Courier New"/>
-                <w:sz w:val="16"/>
-                <w:szCs w:val="16"/>
-              </w:rPr>
-              <w:t xml:space="preserve"> = 10)</w:t>
+              <w:t>&gt; trackll.linked &lt;- linkSkippedFrames(trackll, tolerance = 5, maxSkip = 10)</w:t>
             </w:r>
           </w:p>
           <w:p>
@@ -3308,29 +2428,7 @@
                 <w:sz w:val="16"/>
                 <w:szCs w:val="16"/>
               </w:rPr>
-              <w:t xml:space="preserve">&gt; </w:t>
-            </w:r>
-            <w:proofErr w:type="spellStart"/>
-            <w:proofErr w:type="gramStart"/>
-            <w:r>
-              <w:rPr>
-                <w:rFonts w:ascii="Courier New" w:hAnsi="Courier New" w:cs="Courier New"/>
-                <w:b w:val="0"/>
-                <w:sz w:val="16"/>
-                <w:szCs w:val="16"/>
-              </w:rPr>
-              <w:t>trackll.linked</w:t>
-            </w:r>
-            <w:proofErr w:type="spellEnd"/>
-            <w:proofErr w:type="gramEnd"/>
-            <w:r>
-              <w:rPr>
-                <w:rFonts w:ascii="Courier New" w:hAnsi="Courier New" w:cs="Courier New"/>
-                <w:b w:val="0"/>
-                <w:sz w:val="16"/>
-                <w:szCs w:val="16"/>
-              </w:rPr>
-              <w:t>[1:3]</w:t>
+              <w:t>&gt; trackll.linked[1:3]</w:t>
             </w:r>
           </w:p>
           <w:p>
@@ -3576,265 +2674,166 @@
                 <w:szCs w:val="16"/>
               </w:rPr>
             </w:pPr>
-            <w:proofErr w:type="gramStart"/>
-            <w:r>
-              <w:rPr>
-                <w:rFonts w:ascii="Courier New" w:hAnsi="Courier New" w:cs="Courier New"/>
-                <w:b w:val="0"/>
-                <w:sz w:val="16"/>
-                <w:szCs w:val="16"/>
-              </w:rPr>
-              <w:t>1  62.97</w:t>
-            </w:r>
-            <w:proofErr w:type="gramEnd"/>
-            <w:r>
-              <w:rPr>
-                <w:rFonts w:ascii="Courier New" w:hAnsi="Courier New" w:cs="Courier New"/>
-                <w:b w:val="0"/>
-                <w:sz w:val="16"/>
-                <w:szCs w:val="16"/>
-              </w:rPr>
-              <w:t xml:space="preserve"> 95.19 1     1</w:t>
-            </w:r>
-          </w:p>
-          <w:p>
-            <w:pPr>
-              <w:rPr>
-                <w:rFonts w:ascii="Courier New" w:hAnsi="Courier New" w:cs="Courier New"/>
-                <w:b w:val="0"/>
-                <w:sz w:val="16"/>
-                <w:szCs w:val="16"/>
-              </w:rPr>
-            </w:pPr>
-            <w:proofErr w:type="gramStart"/>
-            <w:r>
-              <w:rPr>
-                <w:rFonts w:ascii="Courier New" w:hAnsi="Courier New" w:cs="Courier New"/>
-                <w:b w:val="0"/>
-                <w:sz w:val="16"/>
-                <w:szCs w:val="16"/>
-              </w:rPr>
-              <w:t>2  63.25</w:t>
-            </w:r>
-            <w:proofErr w:type="gramEnd"/>
-            <w:r>
-              <w:rPr>
-                <w:rFonts w:ascii="Courier New" w:hAnsi="Courier New" w:cs="Courier New"/>
-                <w:b w:val="0"/>
-                <w:sz w:val="16"/>
-                <w:szCs w:val="16"/>
-              </w:rPr>
-              <w:t xml:space="preserve"> 94.90 1     2</w:t>
-            </w:r>
-          </w:p>
-          <w:p>
-            <w:pPr>
-              <w:rPr>
-                <w:rFonts w:ascii="Courier New" w:hAnsi="Courier New" w:cs="Courier New"/>
-                <w:b w:val="0"/>
-                <w:sz w:val="16"/>
-                <w:szCs w:val="16"/>
-              </w:rPr>
-            </w:pPr>
-            <w:proofErr w:type="gramStart"/>
-            <w:r>
-              <w:rPr>
-                <w:rFonts w:ascii="Courier New" w:hAnsi="Courier New" w:cs="Courier New"/>
-                <w:b w:val="0"/>
-                <w:sz w:val="16"/>
-                <w:szCs w:val="16"/>
-              </w:rPr>
-              <w:t>3  63.77</w:t>
-            </w:r>
-            <w:proofErr w:type="gramEnd"/>
-            <w:r>
-              <w:rPr>
-                <w:rFonts w:ascii="Courier New" w:hAnsi="Courier New" w:cs="Courier New"/>
-                <w:b w:val="0"/>
-                <w:sz w:val="16"/>
-                <w:szCs w:val="16"/>
-              </w:rPr>
-              <w:t xml:space="preserve"> 94.81 1     3</w:t>
-            </w:r>
-          </w:p>
-          <w:p>
-            <w:pPr>
-              <w:rPr>
-                <w:rFonts w:ascii="Courier New" w:hAnsi="Courier New" w:cs="Courier New"/>
-                <w:b w:val="0"/>
-                <w:sz w:val="16"/>
-                <w:szCs w:val="16"/>
-              </w:rPr>
-            </w:pPr>
-            <w:proofErr w:type="gramStart"/>
-            <w:r>
-              <w:rPr>
-                <w:rFonts w:ascii="Courier New" w:hAnsi="Courier New" w:cs="Courier New"/>
-                <w:b w:val="0"/>
-                <w:sz w:val="16"/>
-                <w:szCs w:val="16"/>
-              </w:rPr>
-              <w:t>4  62.96</w:t>
-            </w:r>
-            <w:proofErr w:type="gramEnd"/>
-            <w:r>
-              <w:rPr>
-                <w:rFonts w:ascii="Courier New" w:hAnsi="Courier New" w:cs="Courier New"/>
-                <w:b w:val="0"/>
-                <w:sz w:val="16"/>
-                <w:szCs w:val="16"/>
-              </w:rPr>
-              <w:t xml:space="preserve"> 94.77 1     4</w:t>
-            </w:r>
-          </w:p>
-          <w:p>
-            <w:pPr>
-              <w:rPr>
-                <w:rFonts w:ascii="Courier New" w:hAnsi="Courier New" w:cs="Courier New"/>
-                <w:b w:val="0"/>
-                <w:sz w:val="16"/>
-                <w:szCs w:val="16"/>
-              </w:rPr>
-            </w:pPr>
-            <w:proofErr w:type="gramStart"/>
-            <w:r>
-              <w:rPr>
-                <w:rFonts w:ascii="Courier New" w:hAnsi="Courier New" w:cs="Courier New"/>
-                <w:b w:val="0"/>
-                <w:sz w:val="16"/>
-                <w:szCs w:val="16"/>
-              </w:rPr>
-              <w:t>5  63.87</w:t>
-            </w:r>
-            <w:proofErr w:type="gramEnd"/>
-            <w:r>
-              <w:rPr>
-                <w:rFonts w:ascii="Courier New" w:hAnsi="Courier New" w:cs="Courier New"/>
-                <w:b w:val="0"/>
-                <w:sz w:val="16"/>
-                <w:szCs w:val="16"/>
-              </w:rPr>
-              <w:t xml:space="preserve"> 94.37 1    12</w:t>
-            </w:r>
-          </w:p>
-          <w:p>
-            <w:pPr>
-              <w:rPr>
-                <w:rFonts w:ascii="Courier New" w:hAnsi="Courier New" w:cs="Courier New"/>
-                <w:b w:val="0"/>
-                <w:sz w:val="16"/>
-                <w:szCs w:val="16"/>
-              </w:rPr>
-            </w:pPr>
-            <w:proofErr w:type="gramStart"/>
-            <w:r>
-              <w:rPr>
-                <w:rFonts w:ascii="Courier New" w:hAnsi="Courier New" w:cs="Courier New"/>
-                <w:b w:val="0"/>
-                <w:sz w:val="16"/>
-                <w:szCs w:val="16"/>
-              </w:rPr>
-              <w:t>6  64.95</w:t>
-            </w:r>
-            <w:proofErr w:type="gramEnd"/>
-            <w:r>
-              <w:rPr>
-                <w:rFonts w:ascii="Courier New" w:hAnsi="Courier New" w:cs="Courier New"/>
-                <w:b w:val="0"/>
-                <w:sz w:val="16"/>
-                <w:szCs w:val="16"/>
-              </w:rPr>
-              <w:t xml:space="preserve"> 94.15 1    13</w:t>
-            </w:r>
-          </w:p>
-          <w:p>
-            <w:pPr>
-              <w:rPr>
-                <w:rFonts w:ascii="Courier New" w:hAnsi="Courier New" w:cs="Courier New"/>
-                <w:b w:val="0"/>
-                <w:sz w:val="16"/>
-                <w:szCs w:val="16"/>
-              </w:rPr>
-            </w:pPr>
-            <w:proofErr w:type="gramStart"/>
-            <w:r>
-              <w:rPr>
-                <w:rFonts w:ascii="Courier New" w:hAnsi="Courier New" w:cs="Courier New"/>
-                <w:b w:val="0"/>
-                <w:sz w:val="16"/>
-                <w:szCs w:val="16"/>
-              </w:rPr>
-              <w:t>7  65.05</w:t>
-            </w:r>
-            <w:proofErr w:type="gramEnd"/>
-            <w:r>
-              <w:rPr>
-                <w:rFonts w:ascii="Courier New" w:hAnsi="Courier New" w:cs="Courier New"/>
-                <w:b w:val="0"/>
-                <w:sz w:val="16"/>
-                <w:szCs w:val="16"/>
-              </w:rPr>
-              <w:t xml:space="preserve"> 93.65 1    17</w:t>
-            </w:r>
-          </w:p>
-          <w:p>
-            <w:pPr>
-              <w:rPr>
-                <w:rFonts w:ascii="Courier New" w:hAnsi="Courier New" w:cs="Courier New"/>
-                <w:b w:val="0"/>
-                <w:sz w:val="16"/>
-                <w:szCs w:val="16"/>
-              </w:rPr>
-            </w:pPr>
-            <w:proofErr w:type="gramStart"/>
-            <w:r>
-              <w:rPr>
-                <w:rFonts w:ascii="Courier New" w:hAnsi="Courier New" w:cs="Courier New"/>
-                <w:b w:val="0"/>
-                <w:sz w:val="16"/>
-                <w:szCs w:val="16"/>
-              </w:rPr>
-              <w:t>8  64.80</w:t>
-            </w:r>
-            <w:proofErr w:type="gramEnd"/>
-            <w:r>
-              <w:rPr>
-                <w:rFonts w:ascii="Courier New" w:hAnsi="Courier New" w:cs="Courier New"/>
-                <w:b w:val="0"/>
-                <w:sz w:val="16"/>
-                <w:szCs w:val="16"/>
-              </w:rPr>
-              <w:t xml:space="preserve"> 93.93 1    18</w:t>
-            </w:r>
-          </w:p>
-          <w:p>
-            <w:pPr>
-              <w:rPr>
-                <w:rFonts w:ascii="Courier New" w:hAnsi="Courier New" w:cs="Courier New"/>
-                <w:b w:val="0"/>
-                <w:sz w:val="16"/>
-                <w:szCs w:val="16"/>
-              </w:rPr>
-            </w:pPr>
-            <w:proofErr w:type="gramStart"/>
-            <w:r>
-              <w:rPr>
-                <w:rFonts w:ascii="Courier New" w:hAnsi="Courier New" w:cs="Courier New"/>
-                <w:b w:val="0"/>
-                <w:sz w:val="16"/>
-                <w:szCs w:val="16"/>
-              </w:rPr>
-              <w:t>9  63.80</w:t>
-            </w:r>
-            <w:proofErr w:type="gramEnd"/>
-            <w:r>
-              <w:rPr>
-                <w:rFonts w:ascii="Courier New" w:hAnsi="Courier New" w:cs="Courier New"/>
-                <w:b w:val="0"/>
-                <w:sz w:val="16"/>
-                <w:szCs w:val="16"/>
-              </w:rPr>
-              <w:t xml:space="preserve"> 94.90 1    19</w:t>
+            <w:r>
+              <w:rPr>
+                <w:rFonts w:ascii="Courier New" w:hAnsi="Courier New" w:cs="Courier New"/>
+                <w:b w:val="0"/>
+                <w:sz w:val="16"/>
+                <w:szCs w:val="16"/>
+              </w:rPr>
+              <w:t>1  62.97 95.19 1     1</w:t>
+            </w:r>
+          </w:p>
+          <w:p>
+            <w:pPr>
+              <w:rPr>
+                <w:rFonts w:ascii="Courier New" w:hAnsi="Courier New" w:cs="Courier New"/>
+                <w:b w:val="0"/>
+                <w:sz w:val="16"/>
+                <w:szCs w:val="16"/>
+              </w:rPr>
+            </w:pPr>
+            <w:r>
+              <w:rPr>
+                <w:rFonts w:ascii="Courier New" w:hAnsi="Courier New" w:cs="Courier New"/>
+                <w:b w:val="0"/>
+                <w:sz w:val="16"/>
+                <w:szCs w:val="16"/>
+              </w:rPr>
+              <w:t>2  63.25 94.90 1     2</w:t>
+            </w:r>
+          </w:p>
+          <w:p>
+            <w:pPr>
+              <w:rPr>
+                <w:rFonts w:ascii="Courier New" w:hAnsi="Courier New" w:cs="Courier New"/>
+                <w:b w:val="0"/>
+                <w:sz w:val="16"/>
+                <w:szCs w:val="16"/>
+              </w:rPr>
+            </w:pPr>
+            <w:r>
+              <w:rPr>
+                <w:rFonts w:ascii="Courier New" w:hAnsi="Courier New" w:cs="Courier New"/>
+                <w:b w:val="0"/>
+                <w:sz w:val="16"/>
+                <w:szCs w:val="16"/>
+              </w:rPr>
+              <w:t>3  63.77 94.81 1     3</w:t>
+            </w:r>
+          </w:p>
+          <w:p>
+            <w:pPr>
+              <w:rPr>
+                <w:rFonts w:ascii="Courier New" w:hAnsi="Courier New" w:cs="Courier New"/>
+                <w:b w:val="0"/>
+                <w:sz w:val="16"/>
+                <w:szCs w:val="16"/>
+              </w:rPr>
+            </w:pPr>
+            <w:r>
+              <w:rPr>
+                <w:rFonts w:ascii="Courier New" w:hAnsi="Courier New" w:cs="Courier New"/>
+                <w:b w:val="0"/>
+                <w:sz w:val="16"/>
+                <w:szCs w:val="16"/>
+              </w:rPr>
+              <w:t>4  62.96 94.77 1     4</w:t>
+            </w:r>
+          </w:p>
+          <w:p>
+            <w:pPr>
+              <w:rPr>
+                <w:rFonts w:ascii="Courier New" w:hAnsi="Courier New" w:cs="Courier New"/>
+                <w:b w:val="0"/>
+                <w:sz w:val="16"/>
+                <w:szCs w:val="16"/>
+              </w:rPr>
+            </w:pPr>
+            <w:r>
+              <w:rPr>
+                <w:rFonts w:ascii="Courier New" w:hAnsi="Courier New" w:cs="Courier New"/>
+                <w:b w:val="0"/>
+                <w:sz w:val="16"/>
+                <w:szCs w:val="16"/>
+              </w:rPr>
+              <w:t>5  63.87 94.37 1    12</w:t>
+            </w:r>
+          </w:p>
+          <w:p>
+            <w:pPr>
+              <w:rPr>
+                <w:rFonts w:ascii="Courier New" w:hAnsi="Courier New" w:cs="Courier New"/>
+                <w:b w:val="0"/>
+                <w:sz w:val="16"/>
+                <w:szCs w:val="16"/>
+              </w:rPr>
+            </w:pPr>
+            <w:r>
+              <w:rPr>
+                <w:rFonts w:ascii="Courier New" w:hAnsi="Courier New" w:cs="Courier New"/>
+                <w:b w:val="0"/>
+                <w:sz w:val="16"/>
+                <w:szCs w:val="16"/>
+              </w:rPr>
+              <w:t>6  64.95 94.15 1    13</w:t>
+            </w:r>
+          </w:p>
+          <w:p>
+            <w:pPr>
+              <w:rPr>
+                <w:rFonts w:ascii="Courier New" w:hAnsi="Courier New" w:cs="Courier New"/>
+                <w:b w:val="0"/>
+                <w:sz w:val="16"/>
+                <w:szCs w:val="16"/>
+              </w:rPr>
+            </w:pPr>
+            <w:r>
+              <w:rPr>
+                <w:rFonts w:ascii="Courier New" w:hAnsi="Courier New" w:cs="Courier New"/>
+                <w:b w:val="0"/>
+                <w:sz w:val="16"/>
+                <w:szCs w:val="16"/>
+              </w:rPr>
+              <w:t>7  65.05 93.65 1    17</w:t>
+            </w:r>
+          </w:p>
+          <w:p>
+            <w:pPr>
+              <w:rPr>
+                <w:rFonts w:ascii="Courier New" w:hAnsi="Courier New" w:cs="Courier New"/>
+                <w:b w:val="0"/>
+                <w:sz w:val="16"/>
+                <w:szCs w:val="16"/>
+              </w:rPr>
+            </w:pPr>
+            <w:r>
+              <w:rPr>
+                <w:rFonts w:ascii="Courier New" w:hAnsi="Courier New" w:cs="Courier New"/>
+                <w:b w:val="0"/>
+                <w:sz w:val="16"/>
+                <w:szCs w:val="16"/>
+              </w:rPr>
+              <w:t>8  64.80 93.93 1    18</w:t>
+            </w:r>
+          </w:p>
+          <w:p>
+            <w:pPr>
+              <w:rPr>
+                <w:rFonts w:ascii="Courier New" w:hAnsi="Courier New" w:cs="Courier New"/>
+                <w:b w:val="0"/>
+                <w:sz w:val="16"/>
+                <w:szCs w:val="16"/>
+              </w:rPr>
+            </w:pPr>
+            <w:r>
+              <w:rPr>
+                <w:rFonts w:ascii="Courier New" w:hAnsi="Courier New" w:cs="Courier New"/>
+                <w:b w:val="0"/>
+                <w:sz w:val="16"/>
+                <w:szCs w:val="16"/>
+              </w:rPr>
+              <w:t>9  63.80 94.90 1    19</w:t>
             </w:r>
           </w:p>
           <w:p>
@@ -4098,265 +3097,166 @@
                 <w:szCs w:val="16"/>
               </w:rPr>
             </w:pPr>
-            <w:proofErr w:type="gramStart"/>
-            <w:r>
-              <w:rPr>
-                <w:rFonts w:ascii="Courier New" w:hAnsi="Courier New" w:cs="Courier New"/>
-                <w:b w:val="0"/>
-                <w:sz w:val="16"/>
-                <w:szCs w:val="16"/>
-              </w:rPr>
-              <w:t>1  90.26</w:t>
-            </w:r>
-            <w:proofErr w:type="gramEnd"/>
-            <w:r>
-              <w:rPr>
-                <w:rFonts w:ascii="Courier New" w:hAnsi="Courier New" w:cs="Courier New"/>
-                <w:b w:val="0"/>
-                <w:sz w:val="16"/>
-                <w:szCs w:val="16"/>
-              </w:rPr>
-              <w:t xml:space="preserve"> 70.80 1     1</w:t>
-            </w:r>
-          </w:p>
-          <w:p>
-            <w:pPr>
-              <w:rPr>
-                <w:rFonts w:ascii="Courier New" w:hAnsi="Courier New" w:cs="Courier New"/>
-                <w:b w:val="0"/>
-                <w:sz w:val="16"/>
-                <w:szCs w:val="16"/>
-              </w:rPr>
-            </w:pPr>
-            <w:proofErr w:type="gramStart"/>
-            <w:r>
-              <w:rPr>
-                <w:rFonts w:ascii="Courier New" w:hAnsi="Courier New" w:cs="Courier New"/>
-                <w:b w:val="0"/>
-                <w:sz w:val="16"/>
-                <w:szCs w:val="16"/>
-              </w:rPr>
-              <w:t>2  90.29</w:t>
-            </w:r>
-            <w:proofErr w:type="gramEnd"/>
-            <w:r>
-              <w:rPr>
-                <w:rFonts w:ascii="Courier New" w:hAnsi="Courier New" w:cs="Courier New"/>
-                <w:b w:val="0"/>
-                <w:sz w:val="16"/>
-                <w:szCs w:val="16"/>
-              </w:rPr>
-              <w:t xml:space="preserve"> 70.88 1     2</w:t>
-            </w:r>
-          </w:p>
-          <w:p>
-            <w:pPr>
-              <w:rPr>
-                <w:rFonts w:ascii="Courier New" w:hAnsi="Courier New" w:cs="Courier New"/>
-                <w:b w:val="0"/>
-                <w:sz w:val="16"/>
-                <w:szCs w:val="16"/>
-              </w:rPr>
-            </w:pPr>
-            <w:proofErr w:type="gramStart"/>
-            <w:r>
-              <w:rPr>
-                <w:rFonts w:ascii="Courier New" w:hAnsi="Courier New" w:cs="Courier New"/>
-                <w:b w:val="0"/>
-                <w:sz w:val="16"/>
-                <w:szCs w:val="16"/>
-              </w:rPr>
-              <w:t>3  90.64</w:t>
-            </w:r>
-            <w:proofErr w:type="gramEnd"/>
-            <w:r>
-              <w:rPr>
-                <w:rFonts w:ascii="Courier New" w:hAnsi="Courier New" w:cs="Courier New"/>
-                <w:b w:val="0"/>
-                <w:sz w:val="16"/>
-                <w:szCs w:val="16"/>
-              </w:rPr>
-              <w:t xml:space="preserve"> 71.04 1     3</w:t>
-            </w:r>
-          </w:p>
-          <w:p>
-            <w:pPr>
-              <w:rPr>
-                <w:rFonts w:ascii="Courier New" w:hAnsi="Courier New" w:cs="Courier New"/>
-                <w:b w:val="0"/>
-                <w:sz w:val="16"/>
-                <w:szCs w:val="16"/>
-              </w:rPr>
-            </w:pPr>
-            <w:proofErr w:type="gramStart"/>
-            <w:r>
-              <w:rPr>
-                <w:rFonts w:ascii="Courier New" w:hAnsi="Courier New" w:cs="Courier New"/>
-                <w:b w:val="0"/>
-                <w:sz w:val="16"/>
-                <w:szCs w:val="16"/>
-              </w:rPr>
-              <w:t>4  90.21</w:t>
-            </w:r>
-            <w:proofErr w:type="gramEnd"/>
-            <w:r>
-              <w:rPr>
-                <w:rFonts w:ascii="Courier New" w:hAnsi="Courier New" w:cs="Courier New"/>
-                <w:b w:val="0"/>
-                <w:sz w:val="16"/>
-                <w:szCs w:val="16"/>
-              </w:rPr>
-              <w:t xml:space="preserve"> 72.96 1     4</w:t>
-            </w:r>
-          </w:p>
-          <w:p>
-            <w:pPr>
-              <w:rPr>
-                <w:rFonts w:ascii="Courier New" w:hAnsi="Courier New" w:cs="Courier New"/>
-                <w:b w:val="0"/>
-                <w:sz w:val="16"/>
-                <w:szCs w:val="16"/>
-              </w:rPr>
-            </w:pPr>
-            <w:proofErr w:type="gramStart"/>
-            <w:r>
-              <w:rPr>
-                <w:rFonts w:ascii="Courier New" w:hAnsi="Courier New" w:cs="Courier New"/>
-                <w:b w:val="0"/>
-                <w:sz w:val="16"/>
-                <w:szCs w:val="16"/>
-              </w:rPr>
-              <w:t>5  89.98</w:t>
-            </w:r>
-            <w:proofErr w:type="gramEnd"/>
-            <w:r>
-              <w:rPr>
-                <w:rFonts w:ascii="Courier New" w:hAnsi="Courier New" w:cs="Courier New"/>
-                <w:b w:val="0"/>
-                <w:sz w:val="16"/>
-                <w:szCs w:val="16"/>
-              </w:rPr>
-              <w:t xml:space="preserve"> 73.37 1     5</w:t>
-            </w:r>
-          </w:p>
-          <w:p>
-            <w:pPr>
-              <w:rPr>
-                <w:rFonts w:ascii="Courier New" w:hAnsi="Courier New" w:cs="Courier New"/>
-                <w:b w:val="0"/>
-                <w:sz w:val="16"/>
-                <w:szCs w:val="16"/>
-              </w:rPr>
-            </w:pPr>
-            <w:proofErr w:type="gramStart"/>
-            <w:r>
-              <w:rPr>
-                <w:rFonts w:ascii="Courier New" w:hAnsi="Courier New" w:cs="Courier New"/>
-                <w:b w:val="0"/>
-                <w:sz w:val="16"/>
-                <w:szCs w:val="16"/>
-              </w:rPr>
-              <w:t>6  89.73</w:t>
-            </w:r>
-            <w:proofErr w:type="gramEnd"/>
-            <w:r>
-              <w:rPr>
-                <w:rFonts w:ascii="Courier New" w:hAnsi="Courier New" w:cs="Courier New"/>
-                <w:b w:val="0"/>
-                <w:sz w:val="16"/>
-                <w:szCs w:val="16"/>
-              </w:rPr>
-              <w:t xml:space="preserve"> 73.24 1     6</w:t>
-            </w:r>
-          </w:p>
-          <w:p>
-            <w:pPr>
-              <w:rPr>
-                <w:rFonts w:ascii="Courier New" w:hAnsi="Courier New" w:cs="Courier New"/>
-                <w:b w:val="0"/>
-                <w:sz w:val="16"/>
-                <w:szCs w:val="16"/>
-              </w:rPr>
-            </w:pPr>
-            <w:proofErr w:type="gramStart"/>
-            <w:r>
-              <w:rPr>
-                <w:rFonts w:ascii="Courier New" w:hAnsi="Courier New" w:cs="Courier New"/>
-                <w:b w:val="0"/>
-                <w:sz w:val="16"/>
-                <w:szCs w:val="16"/>
-              </w:rPr>
-              <w:t>7  90.20</w:t>
-            </w:r>
-            <w:proofErr w:type="gramEnd"/>
-            <w:r>
-              <w:rPr>
-                <w:rFonts w:ascii="Courier New" w:hAnsi="Courier New" w:cs="Courier New"/>
-                <w:b w:val="0"/>
-                <w:sz w:val="16"/>
-                <w:szCs w:val="16"/>
-              </w:rPr>
-              <w:t xml:space="preserve"> 72.09 1     7</w:t>
-            </w:r>
-          </w:p>
-          <w:p>
-            <w:pPr>
-              <w:rPr>
-                <w:rFonts w:ascii="Courier New" w:hAnsi="Courier New" w:cs="Courier New"/>
-                <w:b w:val="0"/>
-                <w:sz w:val="16"/>
-                <w:szCs w:val="16"/>
-              </w:rPr>
-            </w:pPr>
-            <w:proofErr w:type="gramStart"/>
-            <w:r>
-              <w:rPr>
-                <w:rFonts w:ascii="Courier New" w:hAnsi="Courier New" w:cs="Courier New"/>
-                <w:b w:val="0"/>
-                <w:sz w:val="16"/>
-                <w:szCs w:val="16"/>
-              </w:rPr>
-              <w:t>8  89.70</w:t>
-            </w:r>
-            <w:proofErr w:type="gramEnd"/>
-            <w:r>
-              <w:rPr>
-                <w:rFonts w:ascii="Courier New" w:hAnsi="Courier New" w:cs="Courier New"/>
-                <w:b w:val="0"/>
-                <w:sz w:val="16"/>
-                <w:szCs w:val="16"/>
-              </w:rPr>
-              <w:t xml:space="preserve"> 71.09 1     8</w:t>
-            </w:r>
-          </w:p>
-          <w:p>
-            <w:pPr>
-              <w:rPr>
-                <w:rFonts w:ascii="Courier New" w:hAnsi="Courier New" w:cs="Courier New"/>
-                <w:b w:val="0"/>
-                <w:sz w:val="16"/>
-                <w:szCs w:val="16"/>
-              </w:rPr>
-            </w:pPr>
-            <w:proofErr w:type="gramStart"/>
-            <w:r>
-              <w:rPr>
-                <w:rFonts w:ascii="Courier New" w:hAnsi="Courier New" w:cs="Courier New"/>
-                <w:b w:val="0"/>
-                <w:sz w:val="16"/>
-                <w:szCs w:val="16"/>
-              </w:rPr>
-              <w:t>9  89.38</w:t>
-            </w:r>
-            <w:proofErr w:type="gramEnd"/>
-            <w:r>
-              <w:rPr>
-                <w:rFonts w:ascii="Courier New" w:hAnsi="Courier New" w:cs="Courier New"/>
-                <w:b w:val="0"/>
-                <w:sz w:val="16"/>
-                <w:szCs w:val="16"/>
-              </w:rPr>
-              <w:t xml:space="preserve"> 70.96 1     9</w:t>
+            <w:r>
+              <w:rPr>
+                <w:rFonts w:ascii="Courier New" w:hAnsi="Courier New" w:cs="Courier New"/>
+                <w:b w:val="0"/>
+                <w:sz w:val="16"/>
+                <w:szCs w:val="16"/>
+              </w:rPr>
+              <w:t>1  90.26 70.80 1     1</w:t>
+            </w:r>
+          </w:p>
+          <w:p>
+            <w:pPr>
+              <w:rPr>
+                <w:rFonts w:ascii="Courier New" w:hAnsi="Courier New" w:cs="Courier New"/>
+                <w:b w:val="0"/>
+                <w:sz w:val="16"/>
+                <w:szCs w:val="16"/>
+              </w:rPr>
+            </w:pPr>
+            <w:r>
+              <w:rPr>
+                <w:rFonts w:ascii="Courier New" w:hAnsi="Courier New" w:cs="Courier New"/>
+                <w:b w:val="0"/>
+                <w:sz w:val="16"/>
+                <w:szCs w:val="16"/>
+              </w:rPr>
+              <w:t>2  90.29 70.88 1     2</w:t>
+            </w:r>
+          </w:p>
+          <w:p>
+            <w:pPr>
+              <w:rPr>
+                <w:rFonts w:ascii="Courier New" w:hAnsi="Courier New" w:cs="Courier New"/>
+                <w:b w:val="0"/>
+                <w:sz w:val="16"/>
+                <w:szCs w:val="16"/>
+              </w:rPr>
+            </w:pPr>
+            <w:r>
+              <w:rPr>
+                <w:rFonts w:ascii="Courier New" w:hAnsi="Courier New" w:cs="Courier New"/>
+                <w:b w:val="0"/>
+                <w:sz w:val="16"/>
+                <w:szCs w:val="16"/>
+              </w:rPr>
+              <w:t>3  90.64 71.04 1     3</w:t>
+            </w:r>
+          </w:p>
+          <w:p>
+            <w:pPr>
+              <w:rPr>
+                <w:rFonts w:ascii="Courier New" w:hAnsi="Courier New" w:cs="Courier New"/>
+                <w:b w:val="0"/>
+                <w:sz w:val="16"/>
+                <w:szCs w:val="16"/>
+              </w:rPr>
+            </w:pPr>
+            <w:r>
+              <w:rPr>
+                <w:rFonts w:ascii="Courier New" w:hAnsi="Courier New" w:cs="Courier New"/>
+                <w:b w:val="0"/>
+                <w:sz w:val="16"/>
+                <w:szCs w:val="16"/>
+              </w:rPr>
+              <w:t>4  90.21 72.96 1     4</w:t>
+            </w:r>
+          </w:p>
+          <w:p>
+            <w:pPr>
+              <w:rPr>
+                <w:rFonts w:ascii="Courier New" w:hAnsi="Courier New" w:cs="Courier New"/>
+                <w:b w:val="0"/>
+                <w:sz w:val="16"/>
+                <w:szCs w:val="16"/>
+              </w:rPr>
+            </w:pPr>
+            <w:r>
+              <w:rPr>
+                <w:rFonts w:ascii="Courier New" w:hAnsi="Courier New" w:cs="Courier New"/>
+                <w:b w:val="0"/>
+                <w:sz w:val="16"/>
+                <w:szCs w:val="16"/>
+              </w:rPr>
+              <w:t>5  89.98 73.37 1     5</w:t>
+            </w:r>
+          </w:p>
+          <w:p>
+            <w:pPr>
+              <w:rPr>
+                <w:rFonts w:ascii="Courier New" w:hAnsi="Courier New" w:cs="Courier New"/>
+                <w:b w:val="0"/>
+                <w:sz w:val="16"/>
+                <w:szCs w:val="16"/>
+              </w:rPr>
+            </w:pPr>
+            <w:r>
+              <w:rPr>
+                <w:rFonts w:ascii="Courier New" w:hAnsi="Courier New" w:cs="Courier New"/>
+                <w:b w:val="0"/>
+                <w:sz w:val="16"/>
+                <w:szCs w:val="16"/>
+              </w:rPr>
+              <w:t>6  89.73 73.24 1     6</w:t>
+            </w:r>
+          </w:p>
+          <w:p>
+            <w:pPr>
+              <w:rPr>
+                <w:rFonts w:ascii="Courier New" w:hAnsi="Courier New" w:cs="Courier New"/>
+                <w:b w:val="0"/>
+                <w:sz w:val="16"/>
+                <w:szCs w:val="16"/>
+              </w:rPr>
+            </w:pPr>
+            <w:r>
+              <w:rPr>
+                <w:rFonts w:ascii="Courier New" w:hAnsi="Courier New" w:cs="Courier New"/>
+                <w:b w:val="0"/>
+                <w:sz w:val="16"/>
+                <w:szCs w:val="16"/>
+              </w:rPr>
+              <w:t>7  90.20 72.09 1     7</w:t>
+            </w:r>
+          </w:p>
+          <w:p>
+            <w:pPr>
+              <w:rPr>
+                <w:rFonts w:ascii="Courier New" w:hAnsi="Courier New" w:cs="Courier New"/>
+                <w:b w:val="0"/>
+                <w:sz w:val="16"/>
+                <w:szCs w:val="16"/>
+              </w:rPr>
+            </w:pPr>
+            <w:r>
+              <w:rPr>
+                <w:rFonts w:ascii="Courier New" w:hAnsi="Courier New" w:cs="Courier New"/>
+                <w:b w:val="0"/>
+                <w:sz w:val="16"/>
+                <w:szCs w:val="16"/>
+              </w:rPr>
+              <w:t>8  89.70 71.09 1     8</w:t>
+            </w:r>
+          </w:p>
+          <w:p>
+            <w:pPr>
+              <w:rPr>
+                <w:rFonts w:ascii="Courier New" w:hAnsi="Courier New" w:cs="Courier New"/>
+                <w:b w:val="0"/>
+                <w:sz w:val="16"/>
+                <w:szCs w:val="16"/>
+              </w:rPr>
+            </w:pPr>
+            <w:r>
+              <w:rPr>
+                <w:rFonts w:ascii="Courier New" w:hAnsi="Courier New" w:cs="Courier New"/>
+                <w:b w:val="0"/>
+                <w:sz w:val="16"/>
+                <w:szCs w:val="16"/>
+              </w:rPr>
+              <w:t>9  89.38 70.96 1     9</w:t>
             </w:r>
           </w:p>
           <w:p>
@@ -4450,344 +3350,232 @@
         <w:rPr>
           <w:u w:val="single"/>
         </w:rPr>
-        <w:t>Testing (</w:t>
-      </w:r>
-      <w:proofErr w:type="spellStart"/>
-      <w:r>
-        <w:rPr>
-          <w:u w:val="single"/>
+        <w:t>Testing (readDiaSessions)</w:t>
+      </w:r>
+    </w:p>
+    <w:p>
+      <w:pPr>
+        <w:rPr>
+          <w:b w:val="0"/>
+        </w:rPr>
+      </w:pPr>
+      <w:r>
+        <w:rPr>
+          <w:b w:val="0"/>
         </w:rPr>
         <w:t>readDiaSessions</w:t>
       </w:r>
-      <w:proofErr w:type="spellEnd"/>
-      <w:r>
-        <w:rPr>
-          <w:u w:val="single"/>
-        </w:rPr>
-        <w:t>)</w:t>
-      </w:r>
-    </w:p>
-    <w:p>
-      <w:pPr>
-        <w:rPr>
-          <w:b w:val="0"/>
-        </w:rPr>
-      </w:pPr>
-      <w:proofErr w:type="spellStart"/>
+      <w:r>
+        <w:rPr>
+          <w:b w:val="0"/>
+        </w:rPr>
+        <w:t xml:space="preserve"> takes Diatrack .mat files as input, and returns a list of data frames (a track list) of all the particle trajectories.</w:t>
+      </w:r>
+      <w:r>
+        <w:rPr>
+          <w:b w:val="0"/>
+        </w:rPr>
+        <w:t xml:space="preserve"> </w:t>
+      </w:r>
+      <w:r>
+        <w:rPr>
+          <w:b w:val="0"/>
+        </w:rPr>
+        <w:t>The aim is to optimize and un</w:t>
+      </w:r>
+      <w:r>
+        <w:rPr>
+          <w:b w:val="0"/>
+        </w:rPr>
+        <w:t>-</w:t>
+      </w:r>
+      <w:r>
+        <w:rPr>
+          <w:b w:val="0"/>
+        </w:rPr>
+        <w:t>censor this process, instead of having to use MATLAB to extract a large .t</w:t>
+      </w:r>
+      <w:r>
+        <w:rPr>
+          <w:b w:val="0"/>
+        </w:rPr>
+        <w:t>xt file which is then fed into readDiatrack in R</w:t>
+      </w:r>
+      <w:r>
+        <w:rPr>
+          <w:b w:val="0"/>
+        </w:rPr>
+        <w:t>.</w:t>
+      </w:r>
+      <w:r>
+        <w:rPr>
+          <w:b w:val="0"/>
+        </w:rPr>
+        <w:t xml:space="preserve"> </w:t>
+      </w:r>
+      <w:r>
+        <w:rPr>
+          <w:b w:val="0"/>
+        </w:rPr>
+        <w:t xml:space="preserve">Unlike the previous MATLAB script, this script </w:t>
+      </w:r>
+      <w:r>
+        <w:rPr>
+          <w:b w:val="0"/>
+        </w:rPr>
+        <w:t>has an option to un-censor</w:t>
+      </w:r>
+      <w:r>
+        <w:rPr>
+          <w:b w:val="0"/>
+        </w:rPr>
+        <w:t xml:space="preserve">, but </w:t>
+      </w:r>
+      <w:r>
+        <w:rPr>
+          <w:b w:val="0"/>
+        </w:rPr>
+        <w:t>is</w:t>
+      </w:r>
+      <w:r>
+        <w:rPr>
+          <w:b w:val="0"/>
+        </w:rPr>
+        <w:t xml:space="preserve"> censored by </w:t>
+      </w:r>
+      <w:r>
+        <w:rPr>
+          <w:b w:val="0"/>
+        </w:rPr>
+        <w:t>default</w:t>
+      </w:r>
+      <w:r>
+        <w:rPr>
+          <w:b w:val="0"/>
+        </w:rPr>
+        <w:t>.</w:t>
+      </w:r>
+      <w:r>
+        <w:rPr>
+          <w:b w:val="0"/>
+        </w:rPr>
+        <w:t xml:space="preserve"> </w:t>
+      </w:r>
+      <w:r>
+        <w:rPr>
+          <w:b w:val="0"/>
+        </w:rPr>
+        <w:t>Either way, this script re</w:t>
+      </w:r>
+      <w:r>
+        <w:rPr>
+          <w:b w:val="0"/>
+        </w:rPr>
+        <w:t>sulted</w:t>
+      </w:r>
+      <w:r>
+        <w:rPr>
+          <w:b w:val="0"/>
+        </w:rPr>
+        <w:t xml:space="preserve"> in slightly faster computation time (depending on the system)</w:t>
+      </w:r>
+      <w:r>
+        <w:rPr>
+          <w:b w:val="0"/>
+        </w:rPr>
+        <w:t xml:space="preserve"> in testing</w:t>
+      </w:r>
+      <w:r>
+        <w:rPr>
+          <w:b w:val="0"/>
+        </w:rPr>
+        <w:t>.</w:t>
+      </w:r>
+    </w:p>
+    <w:p>
+      <w:pPr>
+        <w:rPr>
+          <w:b w:val="0"/>
+        </w:rPr>
+      </w:pPr>
+    </w:p>
+    <w:p>
+      <w:pPr>
+        <w:rPr>
+          <w:b w:val="0"/>
+        </w:rPr>
+      </w:pPr>
+      <w:r>
+        <w:rPr>
+          <w:b w:val="0"/>
+        </w:rPr>
+        <w:t>A .mat session file with 10117 frames was used to test both scripts.</w:t>
+      </w:r>
+    </w:p>
+    <w:p>
+      <w:pPr>
+        <w:rPr>
+          <w:b w:val="0"/>
+        </w:rPr>
+      </w:pPr>
+    </w:p>
+    <w:p>
+      <w:r>
+        <w:rPr>
+          <w:b w:val="0"/>
+        </w:rPr>
+        <w:t xml:space="preserve">Using the </w:t>
+      </w:r>
+      <w:r>
+        <w:rPr>
+          <w:b w:val="0"/>
+        </w:rPr>
+        <w:t xml:space="preserve">previous </w:t>
+      </w:r>
+      <w:r>
+        <w:rPr>
+          <w:b w:val="0"/>
+        </w:rPr>
+        <w:t xml:space="preserve">MATLAB script, a 272.6MB .txt file was first created and was then fed into the readDiatrack() script to output track lists. Automating this process using "matlabr" resulted in </w:t>
+      </w:r>
+      <w:r>
+        <w:t>4488 censored tracks</w:t>
+      </w:r>
+      <w:r>
+        <w:rPr>
+          <w:b w:val="0"/>
+        </w:rPr>
+        <w:t xml:space="preserve"> (should be 4487 tracks since the script does not censor first frame) </w:t>
+      </w:r>
+      <w:r>
+        <w:t>in 3:48 mins.</w:t>
+      </w:r>
+    </w:p>
+    <w:p>
+      <w:pPr>
+        <w:rPr>
+          <w:b w:val="0"/>
+        </w:rPr>
+      </w:pPr>
+    </w:p>
+    <w:p>
+      <w:pPr>
+        <w:rPr>
+          <w:b w:val="0"/>
+        </w:rPr>
+      </w:pPr>
+      <w:r>
+        <w:rPr>
+          <w:b w:val="0"/>
+        </w:rPr>
+        <w:t xml:space="preserve">Using </w:t>
+      </w:r>
       <w:r>
         <w:rPr>
           <w:b w:val="0"/>
         </w:rPr>
         <w:t>readDiaSessions</w:t>
       </w:r>
-      <w:proofErr w:type="spellEnd"/>
-      <w:r>
-        <w:rPr>
-          <w:b w:val="0"/>
-        </w:rPr>
-        <w:t xml:space="preserve"> takes </w:t>
-      </w:r>
-      <w:proofErr w:type="spellStart"/>
-      <w:proofErr w:type="gramStart"/>
-      <w:r>
-        <w:rPr>
-          <w:b w:val="0"/>
-        </w:rPr>
-        <w:t>Diatrack</w:t>
-      </w:r>
-      <w:proofErr w:type="spellEnd"/>
-      <w:r>
-        <w:rPr>
-          <w:b w:val="0"/>
-        </w:rPr>
-        <w:t xml:space="preserve"> .mat</w:t>
-      </w:r>
-      <w:proofErr w:type="gramEnd"/>
-      <w:r>
-        <w:rPr>
-          <w:b w:val="0"/>
-        </w:rPr>
-        <w:t xml:space="preserve"> files as input, and returns a list of data frames (a track list) of all the particle trajectories.</w:t>
-      </w:r>
-      <w:r>
-        <w:rPr>
-          <w:b w:val="0"/>
-        </w:rPr>
-        <w:t xml:space="preserve"> </w:t>
-      </w:r>
-      <w:r>
-        <w:rPr>
-          <w:b w:val="0"/>
-        </w:rPr>
-        <w:t>The aim is to optimize and un</w:t>
-      </w:r>
-      <w:r>
-        <w:rPr>
-          <w:b w:val="0"/>
-        </w:rPr>
-        <w:t>-</w:t>
-      </w:r>
-      <w:r>
-        <w:rPr>
-          <w:b w:val="0"/>
-        </w:rPr>
-        <w:t>censor this process, instead of having to use MATLAB to extract a large .t</w:t>
-      </w:r>
-      <w:r>
-        <w:rPr>
-          <w:b w:val="0"/>
-        </w:rPr>
-        <w:t xml:space="preserve">xt file which is then fed into </w:t>
-      </w:r>
-      <w:proofErr w:type="spellStart"/>
-      <w:r>
-        <w:rPr>
-          <w:b w:val="0"/>
-        </w:rPr>
-        <w:t>readDiatrack</w:t>
-      </w:r>
-      <w:proofErr w:type="spellEnd"/>
-      <w:r>
-        <w:rPr>
-          <w:b w:val="0"/>
-        </w:rPr>
-        <w:t xml:space="preserve"> in R</w:t>
-      </w:r>
-      <w:r>
-        <w:rPr>
-          <w:b w:val="0"/>
-        </w:rPr>
-        <w:t>.</w:t>
-      </w:r>
-      <w:r>
-        <w:rPr>
-          <w:b w:val="0"/>
-        </w:rPr>
-        <w:t xml:space="preserve"> </w:t>
-      </w:r>
-      <w:r>
-        <w:rPr>
-          <w:b w:val="0"/>
-        </w:rPr>
-        <w:t xml:space="preserve">Unlike the previous MATLAB script, this script </w:t>
-      </w:r>
-      <w:r>
-        <w:rPr>
-          <w:b w:val="0"/>
-        </w:rPr>
-        <w:t>has an option to un-censor</w:t>
-      </w:r>
-      <w:r>
-        <w:rPr>
-          <w:b w:val="0"/>
-        </w:rPr>
-        <w:t xml:space="preserve">, but </w:t>
-      </w:r>
-      <w:r>
-        <w:rPr>
-          <w:b w:val="0"/>
-        </w:rPr>
-        <w:t>is</w:t>
-      </w:r>
-      <w:r>
-        <w:rPr>
-          <w:b w:val="0"/>
-        </w:rPr>
-        <w:t xml:space="preserve"> censored by </w:t>
-      </w:r>
-      <w:r>
-        <w:rPr>
-          <w:b w:val="0"/>
-        </w:rPr>
-        <w:t>default</w:t>
-      </w:r>
-      <w:r>
-        <w:rPr>
-          <w:b w:val="0"/>
-        </w:rPr>
-        <w:t>.</w:t>
-      </w:r>
-      <w:r>
-        <w:rPr>
-          <w:b w:val="0"/>
-        </w:rPr>
-        <w:t xml:space="preserve"> </w:t>
-      </w:r>
-      <w:r>
-        <w:rPr>
-          <w:b w:val="0"/>
-        </w:rPr>
-        <w:t>Either way, this script re</w:t>
-      </w:r>
-      <w:r>
-        <w:rPr>
-          <w:b w:val="0"/>
-        </w:rPr>
-        <w:t>sulted</w:t>
-      </w:r>
-      <w:r>
-        <w:rPr>
-          <w:b w:val="0"/>
-        </w:rPr>
-        <w:t xml:space="preserve"> in </w:t>
-      </w:r>
-      <w:r>
-        <w:rPr>
-          <w:b w:val="0"/>
-        </w:rPr>
-        <w:t>slightly</w:t>
-      </w:r>
-      <w:r>
-        <w:rPr>
-          <w:b w:val="0"/>
-        </w:rPr>
-        <w:t xml:space="preserve"> faster computation time (depending on the system)</w:t>
-      </w:r>
-      <w:r>
-        <w:rPr>
-          <w:b w:val="0"/>
-        </w:rPr>
-        <w:t xml:space="preserve"> in testing</w:t>
-      </w:r>
-      <w:r>
-        <w:rPr>
-          <w:b w:val="0"/>
-        </w:rPr>
-        <w:t>.</w:t>
-      </w:r>
-      <w:bookmarkStart w:id="0" w:name="_GoBack"/>
-      <w:bookmarkEnd w:id="0"/>
-    </w:p>
-    <w:p>
-      <w:pPr>
-        <w:rPr>
-          <w:b w:val="0"/>
-        </w:rPr>
-      </w:pPr>
-    </w:p>
-    <w:p>
-      <w:pPr>
-        <w:rPr>
-          <w:b w:val="0"/>
-        </w:rPr>
-      </w:pPr>
-      <w:proofErr w:type="gramStart"/>
-      <w:r>
-        <w:rPr>
-          <w:b w:val="0"/>
-        </w:rPr>
-        <w:t>A .mat</w:t>
-      </w:r>
-      <w:proofErr w:type="gramEnd"/>
-      <w:r>
-        <w:rPr>
-          <w:b w:val="0"/>
-        </w:rPr>
-        <w:t xml:space="preserve"> session file with 10117 frames was used to test both scripts.</w:t>
-      </w:r>
-    </w:p>
-    <w:p>
-      <w:pPr>
-        <w:rPr>
-          <w:b w:val="0"/>
-        </w:rPr>
-      </w:pPr>
-    </w:p>
-    <w:p>
-      <w:r>
-        <w:rPr>
-          <w:b w:val="0"/>
-        </w:rPr>
-        <w:t xml:space="preserve">Using the </w:t>
-      </w:r>
-      <w:r>
-        <w:rPr>
-          <w:b w:val="0"/>
-        </w:rPr>
-        <w:t xml:space="preserve">previous </w:t>
-      </w:r>
-      <w:r>
-        <w:rPr>
-          <w:b w:val="0"/>
-        </w:rPr>
-        <w:t xml:space="preserve">MATLAB script, a 272.6MB .txt file was first created and was then fed into the </w:t>
-      </w:r>
-      <w:proofErr w:type="spellStart"/>
-      <w:proofErr w:type="gramStart"/>
-      <w:r>
-        <w:rPr>
-          <w:b w:val="0"/>
-        </w:rPr>
-        <w:t>readDiatrack</w:t>
-      </w:r>
-      <w:proofErr w:type="spellEnd"/>
-      <w:r>
-        <w:rPr>
-          <w:b w:val="0"/>
-        </w:rPr>
-        <w:t>(</w:t>
-      </w:r>
-      <w:proofErr w:type="gramEnd"/>
-      <w:r>
-        <w:rPr>
-          <w:b w:val="0"/>
-        </w:rPr>
-        <w:t>) script to output track lists. Automating this process using "</w:t>
-      </w:r>
-      <w:proofErr w:type="spellStart"/>
-      <w:r>
-        <w:rPr>
-          <w:b w:val="0"/>
-        </w:rPr>
-        <w:t>matlabr</w:t>
-      </w:r>
-      <w:proofErr w:type="spellEnd"/>
-      <w:r>
-        <w:rPr>
-          <w:b w:val="0"/>
-        </w:rPr>
-        <w:t xml:space="preserve">" resulted in </w:t>
-      </w:r>
-      <w:r>
-        <w:t>4488 censored tracks</w:t>
-      </w:r>
-      <w:r>
-        <w:rPr>
-          <w:b w:val="0"/>
-        </w:rPr>
-        <w:t xml:space="preserve"> (should be 4487 tracks since the script does not censor first frame) </w:t>
-      </w:r>
-      <w:r>
-        <w:t>in 3:48 mins.</w:t>
-      </w:r>
-    </w:p>
-    <w:p>
-      <w:pPr>
-        <w:rPr>
-          <w:b w:val="0"/>
-        </w:rPr>
-      </w:pPr>
-    </w:p>
-    <w:p>
-      <w:pPr>
-        <w:rPr>
-          <w:b w:val="0"/>
-        </w:rPr>
-      </w:pPr>
-      <w:r>
-        <w:rPr>
-          <w:b w:val="0"/>
-        </w:rPr>
-        <w:t xml:space="preserve">Using </w:t>
-      </w:r>
-      <w:proofErr w:type="spellStart"/>
-      <w:r>
-        <w:rPr>
-          <w:b w:val="0"/>
-        </w:rPr>
-        <w:t>readDiaSessions</w:t>
-      </w:r>
-      <w:proofErr w:type="spellEnd"/>
       <w:r>
         <w:rPr>
           <w:b w:val="0"/>

</xml_diff>

<commit_message>
Roxygen and smt implementation added.
</commit_message>
<xml_diff>
--- a/Guide/readDiaSessions Guide.docx
+++ b/Guide/readDiaSessions Guide.docx
@@ -148,7 +148,19 @@
         <w:rPr>
           <w:b w:val="0"/>
         </w:rPr>
-        <w:t>(Note the last five characters of the file name, excluding the extension, cannot contain “.”</w:t>
+        <w:t>(Note</w:t>
+      </w:r>
+      <w:r>
+        <w:rPr>
+          <w:b w:val="0"/>
+        </w:rPr>
+        <w:t>: T</w:t>
+      </w:r>
+      <w:r>
+        <w:rPr>
+          <w:b w:val="0"/>
+        </w:rPr>
+        <w:t>he last five characters of the file name, excluding the extension, cannot contain “.”</w:t>
       </w:r>
       <w:r>
         <w:rPr>
@@ -1531,7 +1543,19 @@
         <w:rPr>
           <w:b w:val="0"/>
         </w:rPr>
-        <w:t xml:space="preserve"> = a track list ouput from readDiaSessions.R</w:t>
+        <w:t xml:space="preserve"> = a track list ou</w:t>
+      </w:r>
+      <w:r>
+        <w:rPr>
+          <w:b w:val="0"/>
+        </w:rPr>
+        <w:t>t</w:t>
+      </w:r>
+      <w:r>
+        <w:rPr>
+          <w:b w:val="0"/>
+        </w:rPr>
+        <w:t>put from readDiaSessions.R</w:t>
       </w:r>
     </w:p>
     <w:p>
@@ -1969,7 +1993,19 @@
         <w:rPr>
           <w:b w:val="0"/>
         </w:rPr>
-        <w:t>This script takes in a track list from readDiaSessions or readDiatrack (with or without the fourth frame record column) and transposes it into a .csv column-wise output, similar to a Diatrack output, in the home directory.</w:t>
+        <w:t xml:space="preserve">This script takes in a track list from readDiaSessions or readDiatrack (with or without the fourth frame record column) and transposes it into a .csv column-wise output, similar to a Diatrack output, in the </w:t>
+      </w:r>
+      <w:r>
+        <w:rPr>
+          <w:b w:val="0"/>
+        </w:rPr>
+        <w:t>current</w:t>
+      </w:r>
+      <w:r>
+        <w:rPr>
+          <w:b w:val="0"/>
+        </w:rPr>
+        <w:t xml:space="preserve"> directory.</w:t>
       </w:r>
     </w:p>
     <w:p>
@@ -2041,7 +2077,19 @@
         <w:rPr>
           <w:b w:val="0"/>
         </w:rPr>
-        <w:t>This script takes in a track list from readDiaSessions (with the fourth frame record column) and creates a .csv row-wise output, similar to an ImageJ output, in the home directory.</w:t>
+        <w:t xml:space="preserve">This script takes in a track list from readDiaSessions (with the fourth frame record column) and creates a .csv row-wise output, similar to an ImageJ output, in the </w:t>
+      </w:r>
+      <w:r>
+        <w:rPr>
+          <w:b w:val="0"/>
+        </w:rPr>
+        <w:t>current</w:t>
+      </w:r>
+      <w:r>
+        <w:rPr>
+          <w:b w:val="0"/>
+        </w:rPr>
+        <w:t xml:space="preserve"> directory.</w:t>
       </w:r>
     </w:p>
     <w:p>
@@ -2131,7 +2179,19 @@
         <w:rPr>
           <w:b w:val="0"/>
         </w:rPr>
-        <w:t xml:space="preserve">to limit how far the next skipped point can deviate from the last point in </w:t>
+        <w:t xml:space="preserve">to limit how far the next point </w:t>
+      </w:r>
+      <w:r>
+        <w:rPr>
+          <w:b w:val="0"/>
+        </w:rPr>
+        <w:t xml:space="preserve">after the skip </w:t>
+      </w:r>
+      <w:r>
+        <w:rPr>
+          <w:b w:val="0"/>
+        </w:rPr>
+        <w:t xml:space="preserve">can deviate from the last point in </w:t>
       </w:r>
       <w:r>
         <w:rPr>
@@ -2194,7 +2254,15 @@
         <w:rPr>
           <w:b w:val="0"/>
         </w:rPr>
-        <w:t>(Note the last five characters of the file name, excluding the extension, cannot contain “.”)</w:t>
+        <w:t>(Note: T</w:t>
+      </w:r>
+      <w:bookmarkStart w:id="0" w:name="_GoBack"/>
+      <w:bookmarkEnd w:id="0"/>
+      <w:r>
+        <w:rPr>
+          <w:b w:val="0"/>
+        </w:rPr>
+        <w:t>he last five characters of the file name, excluding the extension, cannot contain “.”)</w:t>
       </w:r>
     </w:p>
     <w:p>
@@ -2265,13 +2333,17 @@
         </w:rPr>
         <w:t>distance tolerance level</w:t>
       </w:r>
-      <w:bookmarkStart w:id="0" w:name="_GoBack"/>
-      <w:bookmarkEnd w:id="0"/>
       <w:r>
         <w:rPr>
           <w:b w:val="0"/>
         </w:rPr>
         <w:t xml:space="preserve"> measured in pixels</w:t>
+      </w:r>
+      <w:r>
+        <w:rPr>
+          <w:b w:val="0"/>
+        </w:rPr>
+        <w:t xml:space="preserve"> after the frame skip</w:t>
       </w:r>
     </w:p>
     <w:p>

</xml_diff>